<commit_message>
Algorithm: Abdul bari: 12/84 videos done
</commit_message>
<xml_diff>
--- a/[Notes] Algorithm.docx
+++ b/[Notes] Algorithm.docx
@@ -62,7 +62,21 @@
           <w:sz w:val="28"/>
           <w:szCs w:val="28"/>
         </w:rPr>
-        <w:t>Algorithm is a step by step instruction design to perform a specific task or solve a problem.</w:t>
+        <w:t xml:space="preserve">Algorithm is a </w:t>
+      </w:r>
+      <w:r>
+        <w:rPr>
+          <w:sz w:val="28"/>
+          <w:szCs w:val="28"/>
+        </w:rPr>
+        <w:t>step-by-step</w:t>
+      </w:r>
+      <w:r>
+        <w:rPr>
+          <w:sz w:val="28"/>
+          <w:szCs w:val="28"/>
+        </w:rPr>
+        <w:t xml:space="preserve"> instruction design to perform a specific task or solve a problem.</w:t>
       </w:r>
     </w:p>
     <w:p>
@@ -534,15 +548,13 @@
         </w:rPr>
         <w:t xml:space="preserve">Should have </w:t>
       </w:r>
-      <w:proofErr w:type="spellStart"/>
-      <w:r>
-        <w:rPr>
-          <w:sz w:val="28"/>
-          <w:szCs w:val="28"/>
-        </w:rPr>
-        <w:t>atleast</w:t>
-      </w:r>
-      <w:proofErr w:type="spellEnd"/>
+      <w:r>
+        <w:rPr>
+          <w:sz w:val="28"/>
+          <w:szCs w:val="28"/>
+        </w:rPr>
+        <w:t>at least</w:t>
+      </w:r>
       <w:r>
         <w:rPr>
           <w:sz w:val="28"/>
@@ -603,15 +615,13 @@
         </w:rPr>
         <w:t xml:space="preserve">Should be </w:t>
       </w:r>
-      <w:proofErr w:type="spellStart"/>
-      <w:r>
-        <w:rPr>
-          <w:sz w:val="28"/>
-          <w:szCs w:val="28"/>
-        </w:rPr>
-        <w:t>cleary</w:t>
-      </w:r>
-      <w:proofErr w:type="spellEnd"/>
+      <w:r>
+        <w:rPr>
+          <w:sz w:val="28"/>
+          <w:szCs w:val="28"/>
+        </w:rPr>
+        <w:t>clear</w:t>
+      </w:r>
       <w:r>
         <w:rPr>
           <w:sz w:val="28"/>
@@ -697,15 +707,13 @@
         </w:rPr>
         <w:t xml:space="preserve">Should not continue </w:t>
       </w:r>
-      <w:proofErr w:type="spellStart"/>
-      <w:r>
-        <w:rPr>
-          <w:sz w:val="28"/>
-          <w:szCs w:val="28"/>
-        </w:rPr>
-        <w:t>indefinitively</w:t>
-      </w:r>
-      <w:proofErr w:type="spellEnd"/>
+      <w:r>
+        <w:rPr>
+          <w:sz w:val="28"/>
+          <w:szCs w:val="28"/>
+        </w:rPr>
+        <w:t>in definitively</w:t>
+      </w:r>
       <w:r>
         <w:rPr>
           <w:sz w:val="28"/>
@@ -1590,7 +1598,7 @@
           <w:sz w:val="28"/>
           <w:szCs w:val="28"/>
         </w:rPr>
-        <w:t xml:space="preserve">=0; </w:t>
+        <w:t xml:space="preserve">=0; i&lt;n; </w:t>
       </w:r>
       <w:proofErr w:type="spellStart"/>
       <w:r>
@@ -1606,7 +1614,41 @@
           <w:sz w:val="28"/>
           <w:szCs w:val="28"/>
         </w:rPr>
-        <w:t xml:space="preserve">&lt;n; </w:t>
+        <w:t xml:space="preserve">++){                  </w:t>
+      </w:r>
+      <w:r>
+        <w:rPr>
+          <w:sz w:val="28"/>
+          <w:szCs w:val="28"/>
+        </w:rPr>
+        <w:sym w:font="Wingdings" w:char="F0E0"/>
+      </w:r>
+      <w:r>
+        <w:rPr>
+          <w:sz w:val="28"/>
+          <w:szCs w:val="28"/>
+        </w:rPr>
+        <w:t xml:space="preserve"> n</w:t>
+      </w:r>
+    </w:p>
+    <w:p>
+      <w:pPr>
+        <w:pStyle w:val="ListParagraph"/>
+        <w:numPr>
+          <w:ilvl w:val="1"/>
+          <w:numId w:val="7"/>
+        </w:numPr>
+        <w:rPr>
+          <w:sz w:val="28"/>
+          <w:szCs w:val="28"/>
+        </w:rPr>
+      </w:pPr>
+      <w:r>
+        <w:rPr>
+          <w:sz w:val="28"/>
+          <w:szCs w:val="28"/>
+        </w:rPr>
+        <w:t xml:space="preserve">        For(j=0; j&lt;n; </w:t>
       </w:r>
       <w:proofErr w:type="spellStart"/>
       <w:r>
@@ -1614,6 +1656,56 @@
           <w:sz w:val="28"/>
           <w:szCs w:val="28"/>
         </w:rPr>
+        <w:t>j++</w:t>
+      </w:r>
+      <w:proofErr w:type="spellEnd"/>
+      <w:r>
+        <w:rPr>
+          <w:sz w:val="28"/>
+          <w:szCs w:val="28"/>
+        </w:rPr>
+        <w:t xml:space="preserve">){             </w:t>
+      </w:r>
+      <w:r>
+        <w:rPr>
+          <w:sz w:val="28"/>
+          <w:szCs w:val="28"/>
+        </w:rPr>
+        <w:sym w:font="Wingdings" w:char="F0E0"/>
+      </w:r>
+      <w:r>
+        <w:rPr>
+          <w:sz w:val="28"/>
+          <w:szCs w:val="28"/>
+        </w:rPr>
+        <w:t xml:space="preserve"> n * (n + 1)</w:t>
+      </w:r>
+    </w:p>
+    <w:p>
+      <w:pPr>
+        <w:pStyle w:val="ListParagraph"/>
+        <w:numPr>
+          <w:ilvl w:val="1"/>
+          <w:numId w:val="7"/>
+        </w:numPr>
+        <w:rPr>
+          <w:sz w:val="28"/>
+          <w:szCs w:val="28"/>
+        </w:rPr>
+      </w:pPr>
+      <w:r>
+        <w:rPr>
+          <w:sz w:val="28"/>
+          <w:szCs w:val="28"/>
+        </w:rPr>
+        <w:t xml:space="preserve">            c[</w:t>
+      </w:r>
+      <w:proofErr w:type="spellStart"/>
+      <w:r>
+        <w:rPr>
+          <w:sz w:val="28"/>
+          <w:szCs w:val="28"/>
+        </w:rPr>
         <w:t>i</w:t>
       </w:r>
       <w:proofErr w:type="spellEnd"/>
@@ -1622,7 +1714,39 @@
           <w:sz w:val="28"/>
           <w:szCs w:val="28"/>
         </w:rPr>
-        <w:t xml:space="preserve">++){                  </w:t>
+        <w:t>, j]  = a[</w:t>
+      </w:r>
+      <w:proofErr w:type="spellStart"/>
+      <w:r>
+        <w:rPr>
+          <w:sz w:val="28"/>
+          <w:szCs w:val="28"/>
+        </w:rPr>
+        <w:t>i</w:t>
+      </w:r>
+      <w:proofErr w:type="spellEnd"/>
+      <w:r>
+        <w:rPr>
+          <w:sz w:val="28"/>
+          <w:szCs w:val="28"/>
+        </w:rPr>
+        <w:t>, j] + b[</w:t>
+      </w:r>
+      <w:proofErr w:type="spellStart"/>
+      <w:r>
+        <w:rPr>
+          <w:sz w:val="28"/>
+          <w:szCs w:val="28"/>
+        </w:rPr>
+        <w:t>i</w:t>
+      </w:r>
+      <w:proofErr w:type="spellEnd"/>
+      <w:r>
+        <w:rPr>
+          <w:sz w:val="28"/>
+          <w:szCs w:val="28"/>
+        </w:rPr>
+        <w:t xml:space="preserve">, j]    </w:t>
       </w:r>
       <w:r>
         <w:rPr>
@@ -1636,7 +1760,7 @@
           <w:sz w:val="28"/>
           <w:szCs w:val="28"/>
         </w:rPr>
-        <w:t xml:space="preserve"> n</w:t>
+        <w:t xml:space="preserve"> n*n</w:t>
       </w:r>
     </w:p>
     <w:p>
@@ -1656,37 +1780,7 @@
           <w:sz w:val="28"/>
           <w:szCs w:val="28"/>
         </w:rPr>
-        <w:t xml:space="preserve">        For(j=0; j&lt;n; </w:t>
-      </w:r>
-      <w:proofErr w:type="spellStart"/>
-      <w:r>
-        <w:rPr>
-          <w:sz w:val="28"/>
-          <w:szCs w:val="28"/>
-        </w:rPr>
-        <w:t>j++</w:t>
-      </w:r>
-      <w:proofErr w:type="spellEnd"/>
-      <w:r>
-        <w:rPr>
-          <w:sz w:val="28"/>
-          <w:szCs w:val="28"/>
-        </w:rPr>
-        <w:t xml:space="preserve">){             </w:t>
-      </w:r>
-      <w:r>
-        <w:rPr>
-          <w:sz w:val="28"/>
-          <w:szCs w:val="28"/>
-        </w:rPr>
-        <w:sym w:font="Wingdings" w:char="F0E0"/>
-      </w:r>
-      <w:r>
-        <w:rPr>
-          <w:sz w:val="28"/>
-          <w:szCs w:val="28"/>
-        </w:rPr>
-        <w:t xml:space="preserve"> n * (n + 1)</w:t>
+        <w:t xml:space="preserve">        }</w:t>
       </w:r>
     </w:p>
     <w:p>
@@ -1706,69 +1800,7 @@
           <w:sz w:val="28"/>
           <w:szCs w:val="28"/>
         </w:rPr>
-        <w:t xml:space="preserve">            c[</w:t>
-      </w:r>
-      <w:proofErr w:type="spellStart"/>
-      <w:r>
-        <w:rPr>
-          <w:sz w:val="28"/>
-          <w:szCs w:val="28"/>
-        </w:rPr>
-        <w:t>i</w:t>
-      </w:r>
-      <w:proofErr w:type="spellEnd"/>
-      <w:r>
-        <w:rPr>
-          <w:sz w:val="28"/>
-          <w:szCs w:val="28"/>
-        </w:rPr>
-        <w:t>, j]  = a[</w:t>
-      </w:r>
-      <w:proofErr w:type="spellStart"/>
-      <w:r>
-        <w:rPr>
-          <w:sz w:val="28"/>
-          <w:szCs w:val="28"/>
-        </w:rPr>
-        <w:t>i</w:t>
-      </w:r>
-      <w:proofErr w:type="spellEnd"/>
-      <w:r>
-        <w:rPr>
-          <w:sz w:val="28"/>
-          <w:szCs w:val="28"/>
-        </w:rPr>
-        <w:t>, j] + b[</w:t>
-      </w:r>
-      <w:proofErr w:type="spellStart"/>
-      <w:r>
-        <w:rPr>
-          <w:sz w:val="28"/>
-          <w:szCs w:val="28"/>
-        </w:rPr>
-        <w:t>i</w:t>
-      </w:r>
-      <w:proofErr w:type="spellEnd"/>
-      <w:r>
-        <w:rPr>
-          <w:sz w:val="28"/>
-          <w:szCs w:val="28"/>
-        </w:rPr>
-        <w:t xml:space="preserve">, j]    </w:t>
-      </w:r>
-      <w:r>
-        <w:rPr>
-          <w:sz w:val="28"/>
-          <w:szCs w:val="28"/>
-        </w:rPr>
-        <w:sym w:font="Wingdings" w:char="F0E0"/>
-      </w:r>
-      <w:r>
-        <w:rPr>
-          <w:sz w:val="28"/>
-          <w:szCs w:val="28"/>
-        </w:rPr>
-        <w:t xml:space="preserve"> n*n</w:t>
+        <w:t xml:space="preserve">    }</w:t>
       </w:r>
     </w:p>
     <w:p>
@@ -1788,7 +1820,7 @@
           <w:sz w:val="28"/>
           <w:szCs w:val="28"/>
         </w:rPr>
-        <w:t xml:space="preserve">        }</w:t>
+        <w:t xml:space="preserve">    Return c                                 </w:t>
       </w:r>
     </w:p>
     <w:p>
@@ -1808,7 +1840,7 @@
           <w:sz w:val="28"/>
           <w:szCs w:val="28"/>
         </w:rPr>
-        <w:t xml:space="preserve">    }</w:t>
+        <w:t>}</w:t>
       </w:r>
     </w:p>
     <w:p>
@@ -1828,7 +1860,30 @@
           <w:sz w:val="28"/>
           <w:szCs w:val="28"/>
         </w:rPr>
-        <w:t xml:space="preserve">    Return c                                 </w:t>
+        <w:t>Total time complexity: f(n) = 2n</w:t>
+      </w:r>
+      <w:r>
+        <w:rPr>
+          <w:sz w:val="28"/>
+          <w:szCs w:val="28"/>
+          <w:vertAlign w:val="superscript"/>
+        </w:rPr>
+        <w:t>2</w:t>
+      </w:r>
+      <w:r>
+        <w:rPr>
+          <w:sz w:val="28"/>
+          <w:szCs w:val="28"/>
+        </w:rPr>
+        <w:t xml:space="preserve"> + 2n + 2 =&gt; n</w:t>
+      </w:r>
+      <w:r>
+        <w:rPr>
+          <w:sz w:val="28"/>
+          <w:szCs w:val="28"/>
+          <w:vertAlign w:val="superscript"/>
+        </w:rPr>
+        <w:t>2</w:t>
       </w:r>
     </w:p>
     <w:p>
@@ -1848,34 +1903,7 @@
           <w:sz w:val="28"/>
           <w:szCs w:val="28"/>
         </w:rPr>
-        <w:t>}</w:t>
-      </w:r>
-    </w:p>
-    <w:p>
-      <w:pPr>
-        <w:pStyle w:val="ListParagraph"/>
-        <w:numPr>
-          <w:ilvl w:val="1"/>
-          <w:numId w:val="7"/>
-        </w:numPr>
-        <w:rPr>
-          <w:sz w:val="28"/>
-          <w:szCs w:val="28"/>
-        </w:rPr>
-      </w:pPr>
-      <w:r>
-        <w:rPr>
-          <w:sz w:val="28"/>
-          <w:szCs w:val="28"/>
-        </w:rPr>
-        <w:t xml:space="preserve">Total time complexity: f(n) = </w:t>
-      </w:r>
-      <w:r>
-        <w:rPr>
-          <w:sz w:val="28"/>
-          <w:szCs w:val="28"/>
-        </w:rPr>
-        <w:t>2n</w:t>
+        <w:t>Total space complexity: s(n) = n</w:t>
       </w:r>
       <w:r>
         <w:rPr>
@@ -1883,21 +1911,14 @@
           <w:szCs w:val="28"/>
           <w:vertAlign w:val="superscript"/>
         </w:rPr>
-        <w:t>2</w:t>
-      </w:r>
-      <w:r>
-        <w:rPr>
-          <w:sz w:val="28"/>
-          <w:szCs w:val="28"/>
-        </w:rPr>
-        <w:t xml:space="preserve"> + 2n + 2</w:t>
-      </w:r>
-      <w:r>
-        <w:rPr>
-          <w:sz w:val="28"/>
-          <w:szCs w:val="28"/>
-        </w:rPr>
-        <w:t xml:space="preserve"> =&gt; n</w:t>
+        <w:t xml:space="preserve">2 </w:t>
+      </w:r>
+      <w:r>
+        <w:rPr>
+          <w:sz w:val="28"/>
+          <w:szCs w:val="28"/>
+        </w:rPr>
+        <w:t>+ n</w:t>
       </w:r>
       <w:r>
         <w:rPr>
@@ -1905,27 +1926,14 @@
           <w:szCs w:val="28"/>
           <w:vertAlign w:val="superscript"/>
         </w:rPr>
-        <w:t>2</w:t>
-      </w:r>
-    </w:p>
-    <w:p>
-      <w:pPr>
-        <w:pStyle w:val="ListParagraph"/>
-        <w:numPr>
-          <w:ilvl w:val="1"/>
-          <w:numId w:val="7"/>
-        </w:numPr>
-        <w:rPr>
-          <w:sz w:val="28"/>
-          <w:szCs w:val="28"/>
-        </w:rPr>
-      </w:pPr>
-      <w:r>
-        <w:rPr>
-          <w:sz w:val="28"/>
-          <w:szCs w:val="28"/>
-        </w:rPr>
-        <w:t>Total space complexity: s(n) = n</w:t>
+        <w:t xml:space="preserve">2 </w:t>
+      </w:r>
+      <w:r>
+        <w:rPr>
+          <w:sz w:val="28"/>
+          <w:szCs w:val="28"/>
+        </w:rPr>
+        <w:t xml:space="preserve"> + n</w:t>
       </w:r>
       <w:r>
         <w:rPr>
@@ -1933,89 +1941,14 @@
           <w:szCs w:val="28"/>
           <w:vertAlign w:val="superscript"/>
         </w:rPr>
-        <w:t>2</w:t>
-      </w:r>
-      <w:r>
-        <w:rPr>
-          <w:sz w:val="28"/>
-          <w:szCs w:val="28"/>
-          <w:vertAlign w:val="superscript"/>
-        </w:rPr>
-        <w:t xml:space="preserve"> </w:t>
-      </w:r>
-      <w:r>
-        <w:rPr>
-          <w:sz w:val="28"/>
-          <w:szCs w:val="28"/>
-        </w:rPr>
-        <w:t xml:space="preserve">+ </w:t>
-      </w:r>
-      <w:r>
-        <w:rPr>
-          <w:sz w:val="28"/>
-          <w:szCs w:val="28"/>
-        </w:rPr>
-        <w:t>n</w:t>
-      </w:r>
-      <w:r>
-        <w:rPr>
-          <w:sz w:val="28"/>
-          <w:szCs w:val="28"/>
-          <w:vertAlign w:val="superscript"/>
-        </w:rPr>
-        <w:t>2</w:t>
-      </w:r>
-      <w:r>
-        <w:rPr>
-          <w:sz w:val="28"/>
-          <w:szCs w:val="28"/>
-          <w:vertAlign w:val="superscript"/>
-        </w:rPr>
-        <w:t xml:space="preserve"> </w:t>
-      </w:r>
-      <w:r>
-        <w:rPr>
-          <w:sz w:val="28"/>
-          <w:szCs w:val="28"/>
-        </w:rPr>
-        <w:t xml:space="preserve"> + </w:t>
-      </w:r>
-      <w:r>
-        <w:rPr>
-          <w:sz w:val="28"/>
-          <w:szCs w:val="28"/>
-        </w:rPr>
-        <w:t>n</w:t>
-      </w:r>
-      <w:r>
-        <w:rPr>
-          <w:sz w:val="28"/>
-          <w:szCs w:val="28"/>
-          <w:vertAlign w:val="superscript"/>
-        </w:rPr>
-        <w:t>2</w:t>
-      </w:r>
-      <w:r>
-        <w:rPr>
-          <w:sz w:val="28"/>
-          <w:szCs w:val="28"/>
-          <w:vertAlign w:val="superscript"/>
-        </w:rPr>
-        <w:t xml:space="preserve"> </w:t>
-      </w:r>
-      <w:r>
-        <w:rPr>
-          <w:sz w:val="28"/>
-          <w:szCs w:val="28"/>
-        </w:rPr>
-        <w:t>+ 2</w:t>
-      </w:r>
-      <w:r>
-        <w:rPr>
-          <w:sz w:val="28"/>
-          <w:szCs w:val="28"/>
-        </w:rPr>
-        <w:t xml:space="preserve"> =&gt; n</w:t>
+        <w:t xml:space="preserve">2 </w:t>
+      </w:r>
+      <w:r>
+        <w:rPr>
+          <w:sz w:val="28"/>
+          <w:szCs w:val="28"/>
+        </w:rPr>
+        <w:t>+ 2 =&gt; n</w:t>
       </w:r>
       <w:r>
         <w:rPr>
@@ -2154,21 +2087,7 @@
           <w:sz w:val="28"/>
           <w:szCs w:val="28"/>
         </w:rPr>
-        <w:t>=</w:t>
-      </w:r>
-      <w:r>
-        <w:rPr>
-          <w:sz w:val="28"/>
-          <w:szCs w:val="28"/>
-        </w:rPr>
-        <w:t>1</w:t>
-      </w:r>
-      <w:r>
-        <w:rPr>
-          <w:sz w:val="28"/>
-          <w:szCs w:val="28"/>
-        </w:rPr>
-        <w:t xml:space="preserve">; </w:t>
+        <w:t xml:space="preserve">=1; </w:t>
       </w:r>
       <w:proofErr w:type="spellStart"/>
       <w:r>
@@ -2184,21 +2103,7 @@
           <w:sz w:val="28"/>
           <w:szCs w:val="28"/>
         </w:rPr>
-        <w:t>&lt;</w:t>
-      </w:r>
-      <w:r>
-        <w:rPr>
-          <w:sz w:val="28"/>
-          <w:szCs w:val="28"/>
-        </w:rPr>
-        <w:t>=</w:t>
-      </w:r>
-      <w:r>
-        <w:rPr>
-          <w:sz w:val="28"/>
-          <w:szCs w:val="28"/>
-        </w:rPr>
-        <w:t xml:space="preserve">n; </w:t>
+        <w:t xml:space="preserve">&lt;=n; </w:t>
       </w:r>
       <w:proofErr w:type="spellStart"/>
       <w:r>
@@ -2228,14 +2133,7 @@
           <w:sz w:val="28"/>
           <w:szCs w:val="28"/>
         </w:rPr>
-        <w:t xml:space="preserve"> (</w:t>
-      </w:r>
-      <w:r>
-        <w:rPr>
-          <w:sz w:val="28"/>
-          <w:szCs w:val="28"/>
-        </w:rPr>
-        <w:t>k where k != n &amp;&amp; k &lt; n)</w:t>
+        <w:t xml:space="preserve"> (k where k != n &amp;&amp; k &lt; n)</w:t>
       </w:r>
     </w:p>
     <w:p>
@@ -2285,14 +2183,7 @@
           <w:sz w:val="28"/>
           <w:szCs w:val="28"/>
         </w:rPr>
-        <w:t xml:space="preserve"> </w:t>
-      </w:r>
-      <w:r>
-        <w:rPr>
-          <w:sz w:val="28"/>
-          <w:szCs w:val="28"/>
-        </w:rPr>
-        <w:t>k+1</w:t>
+        <w:t xml:space="preserve"> k+1</w:t>
       </w:r>
     </w:p>
     <w:p>
@@ -2386,14 +2277,7 @@
           <w:sz w:val="28"/>
           <w:szCs w:val="28"/>
         </w:rPr>
-        <w:t xml:space="preserve">Total time complexity: f(n) = </w:t>
-      </w:r>
-      <w:r>
-        <w:rPr>
-          <w:sz w:val="28"/>
-          <w:szCs w:val="28"/>
-        </w:rPr>
-        <w:t>k(k + 1)/2 where k &lt; n but k</w:t>
+        <w:t>Total time complexity: f(n) = k(k + 1)/2 where k &lt; n but k</w:t>
       </w:r>
       <w:r>
         <w:rPr>
@@ -2448,7 +2332,242 @@
           <w:szCs w:val="28"/>
           <w:lang w:val="en"/>
         </w:rPr>
-        <w:t>√</w:t>
+        <w:t>√n</w:t>
+      </w:r>
+    </w:p>
+    <w:p>
+      <w:pPr>
+        <w:pStyle w:val="ListParagraph"/>
+        <w:numPr>
+          <w:ilvl w:val="0"/>
+          <w:numId w:val="7"/>
+        </w:numPr>
+        <w:rPr>
+          <w:color w:val="FF0066"/>
+          <w:sz w:val="28"/>
+          <w:szCs w:val="28"/>
+        </w:rPr>
+      </w:pPr>
+      <w:r>
+        <w:rPr>
+          <w:color w:val="FF0066"/>
+          <w:sz w:val="28"/>
+          <w:szCs w:val="28"/>
+        </w:rPr>
+        <w:t>Example:</w:t>
+      </w:r>
+    </w:p>
+    <w:p>
+      <w:pPr>
+        <w:pStyle w:val="ListParagraph"/>
+        <w:numPr>
+          <w:ilvl w:val="1"/>
+          <w:numId w:val="7"/>
+        </w:numPr>
+        <w:rPr>
+          <w:sz w:val="28"/>
+          <w:szCs w:val="28"/>
+        </w:rPr>
+      </w:pPr>
+      <w:r>
+        <w:rPr>
+          <w:sz w:val="28"/>
+          <w:szCs w:val="28"/>
+        </w:rPr>
+        <w:t>For(</w:t>
+      </w:r>
+      <w:proofErr w:type="spellStart"/>
+      <w:r>
+        <w:rPr>
+          <w:sz w:val="28"/>
+          <w:szCs w:val="28"/>
+        </w:rPr>
+        <w:t>i</w:t>
+      </w:r>
+      <w:proofErr w:type="spellEnd"/>
+      <w:r>
+        <w:rPr>
+          <w:sz w:val="28"/>
+          <w:szCs w:val="28"/>
+        </w:rPr>
+        <w:t xml:space="preserve">=1; </w:t>
+      </w:r>
+      <w:proofErr w:type="spellStart"/>
+      <w:r>
+        <w:rPr>
+          <w:sz w:val="28"/>
+          <w:szCs w:val="28"/>
+        </w:rPr>
+        <w:t>i</w:t>
+      </w:r>
+      <w:proofErr w:type="spellEnd"/>
+      <w:r>
+        <w:rPr>
+          <w:sz w:val="28"/>
+          <w:szCs w:val="28"/>
+        </w:rPr>
+        <w:t xml:space="preserve">&lt;n; </w:t>
+      </w:r>
+      <w:proofErr w:type="spellStart"/>
+      <w:r>
+        <w:rPr>
+          <w:sz w:val="28"/>
+          <w:szCs w:val="28"/>
+        </w:rPr>
+        <w:t>i</w:t>
+      </w:r>
+      <w:proofErr w:type="spellEnd"/>
+      <w:r>
+        <w:rPr>
+          <w:sz w:val="28"/>
+          <w:szCs w:val="28"/>
+        </w:rPr>
+        <w:t>=</w:t>
+      </w:r>
+      <w:proofErr w:type="spellStart"/>
+      <w:r>
+        <w:rPr>
+          <w:sz w:val="28"/>
+          <w:szCs w:val="28"/>
+        </w:rPr>
+        <w:t>i</w:t>
+      </w:r>
+      <w:proofErr w:type="spellEnd"/>
+      <w:r>
+        <w:rPr>
+          <w:sz w:val="28"/>
+          <w:szCs w:val="28"/>
+        </w:rPr>
+        <w:t>*2)</w:t>
+      </w:r>
+    </w:p>
+    <w:p>
+      <w:pPr>
+        <w:pStyle w:val="ListParagraph"/>
+        <w:numPr>
+          <w:ilvl w:val="2"/>
+          <w:numId w:val="7"/>
+        </w:numPr>
+        <w:rPr>
+          <w:sz w:val="28"/>
+          <w:szCs w:val="28"/>
+        </w:rPr>
+      </w:pPr>
+      <w:r>
+        <w:rPr>
+          <w:sz w:val="28"/>
+          <w:szCs w:val="28"/>
+        </w:rPr>
+        <w:t>Statement</w:t>
+      </w:r>
+    </w:p>
+    <w:p>
+      <w:pPr>
+        <w:pStyle w:val="ListParagraph"/>
+        <w:numPr>
+          <w:ilvl w:val="1"/>
+          <w:numId w:val="7"/>
+        </w:numPr>
+        <w:rPr>
+          <w:sz w:val="28"/>
+          <w:szCs w:val="28"/>
+        </w:rPr>
+      </w:pPr>
+      <w:proofErr w:type="spellStart"/>
+      <w:r>
+        <w:rPr>
+          <w:sz w:val="28"/>
+          <w:szCs w:val="28"/>
+        </w:rPr>
+        <w:t>i</w:t>
+      </w:r>
+      <w:proofErr w:type="spellEnd"/>
+      <w:r>
+        <w:rPr>
+          <w:sz w:val="28"/>
+          <w:szCs w:val="28"/>
+        </w:rPr>
+        <w:t xml:space="preserve"> -&gt; 1, 2</w:t>
+      </w:r>
+      <w:r>
+        <w:rPr>
+          <w:sz w:val="28"/>
+          <w:szCs w:val="28"/>
+          <w:vertAlign w:val="superscript"/>
+        </w:rPr>
+        <w:t>2</w:t>
+      </w:r>
+      <w:r>
+        <w:rPr>
+          <w:sz w:val="28"/>
+          <w:szCs w:val="28"/>
+        </w:rPr>
+        <w:t>, 2</w:t>
+      </w:r>
+      <w:r>
+        <w:rPr>
+          <w:sz w:val="28"/>
+          <w:szCs w:val="28"/>
+          <w:vertAlign w:val="superscript"/>
+        </w:rPr>
+        <w:t>3</w:t>
+      </w:r>
+      <w:r>
+        <w:rPr>
+          <w:sz w:val="28"/>
+          <w:szCs w:val="28"/>
+        </w:rPr>
+        <w:t>, 2</w:t>
+      </w:r>
+      <w:r>
+        <w:rPr>
+          <w:sz w:val="28"/>
+          <w:szCs w:val="28"/>
+          <w:vertAlign w:val="superscript"/>
+        </w:rPr>
+        <w:t>4</w:t>
+      </w:r>
+      <w:r>
+        <w:rPr>
+          <w:sz w:val="28"/>
+          <w:szCs w:val="28"/>
+        </w:rPr>
+        <w:t>….</w:t>
+      </w:r>
+    </w:p>
+    <w:p>
+      <w:pPr>
+        <w:pStyle w:val="ListParagraph"/>
+        <w:numPr>
+          <w:ilvl w:val="1"/>
+          <w:numId w:val="7"/>
+        </w:numPr>
+        <w:rPr>
+          <w:sz w:val="28"/>
+          <w:szCs w:val="28"/>
+        </w:rPr>
+      </w:pPr>
+      <w:r>
+        <w:rPr>
+          <w:sz w:val="28"/>
+          <w:szCs w:val="28"/>
+        </w:rPr>
+        <w:t>2</w:t>
+      </w:r>
+      <w:r>
+        <w:rPr>
+          <w:sz w:val="28"/>
+          <w:szCs w:val="28"/>
+          <w:vertAlign w:val="superscript"/>
+        </w:rPr>
+        <w:t xml:space="preserve">k </w:t>
+      </w:r>
+      <w:r>
+        <w:rPr>
+          <w:sz w:val="28"/>
+          <w:szCs w:val="28"/>
+        </w:rPr>
+        <w:t xml:space="preserve">= n =&gt; </w:t>
       </w:r>
       <w:r>
         <w:rPr>
@@ -2456,9 +2575,36 @@
           <w:bCs/>
           <w:sz w:val="28"/>
           <w:szCs w:val="28"/>
-          <w:lang w:val="en"/>
+        </w:rPr>
+        <w:t>k = log</w:t>
+      </w:r>
+      <w:r>
+        <w:rPr>
+          <w:b/>
+          <w:bCs/>
+          <w:sz w:val="28"/>
+          <w:szCs w:val="28"/>
+          <w:vertAlign w:val="subscript"/>
+        </w:rPr>
+        <w:t>2</w:t>
+      </w:r>
+      <w:r>
+        <w:rPr>
+          <w:b/>
+          <w:bCs/>
+          <w:sz w:val="28"/>
+          <w:szCs w:val="28"/>
         </w:rPr>
         <w:t>n</w:t>
+      </w:r>
+      <w:r>
+        <w:rPr>
+          <w:b/>
+          <w:bCs/>
+          <w:sz w:val="28"/>
+          <w:szCs w:val="28"/>
+        </w:rPr>
+        <w:t xml:space="preserve"> =&gt; logn</w:t>
       </w:r>
     </w:p>
     <w:p>
@@ -2564,7 +2710,7 @@
           <w:sz w:val="28"/>
           <w:szCs w:val="28"/>
         </w:rPr>
-        <w:t>*2)</w:t>
+        <w:t>/2)</w:t>
       </w:r>
     </w:p>
     <w:p>
@@ -2613,7 +2759,27 @@
           <w:sz w:val="28"/>
           <w:szCs w:val="28"/>
         </w:rPr>
-        <w:t xml:space="preserve"> -&gt; 1, 2</w:t>
+        <w:t xml:space="preserve"> -&gt; 1, n/2, n/4, n/8….</w:t>
+      </w:r>
+    </w:p>
+    <w:p>
+      <w:pPr>
+        <w:pStyle w:val="ListParagraph"/>
+        <w:numPr>
+          <w:ilvl w:val="1"/>
+          <w:numId w:val="7"/>
+        </w:numPr>
+        <w:rPr>
+          <w:sz w:val="28"/>
+          <w:szCs w:val="28"/>
+        </w:rPr>
+      </w:pPr>
+      <w:r>
+        <w:rPr>
+          <w:sz w:val="28"/>
+          <w:szCs w:val="28"/>
+        </w:rPr>
+        <w:t>n/2</w:t>
       </w:r>
       <w:r>
         <w:rPr>
@@ -2621,85 +2787,6 @@
           <w:szCs w:val="28"/>
           <w:vertAlign w:val="superscript"/>
         </w:rPr>
-        <w:t>2</w:t>
-      </w:r>
-      <w:r>
-        <w:rPr>
-          <w:sz w:val="28"/>
-          <w:szCs w:val="28"/>
-        </w:rPr>
-        <w:t xml:space="preserve">, </w:t>
-      </w:r>
-      <w:r>
-        <w:rPr>
-          <w:sz w:val="28"/>
-          <w:szCs w:val="28"/>
-        </w:rPr>
-        <w:t>2</w:t>
-      </w:r>
-      <w:r>
-        <w:rPr>
-          <w:sz w:val="28"/>
-          <w:szCs w:val="28"/>
-          <w:vertAlign w:val="superscript"/>
-        </w:rPr>
-        <w:t>3</w:t>
-      </w:r>
-      <w:r>
-        <w:rPr>
-          <w:sz w:val="28"/>
-          <w:szCs w:val="28"/>
-        </w:rPr>
-        <w:t xml:space="preserve">, </w:t>
-      </w:r>
-      <w:r>
-        <w:rPr>
-          <w:sz w:val="28"/>
-          <w:szCs w:val="28"/>
-        </w:rPr>
-        <w:t>2</w:t>
-      </w:r>
-      <w:r>
-        <w:rPr>
-          <w:sz w:val="28"/>
-          <w:szCs w:val="28"/>
-          <w:vertAlign w:val="superscript"/>
-        </w:rPr>
-        <w:t>4</w:t>
-      </w:r>
-      <w:r>
-        <w:rPr>
-          <w:sz w:val="28"/>
-          <w:szCs w:val="28"/>
-        </w:rPr>
-        <w:t>….</w:t>
-      </w:r>
-    </w:p>
-    <w:p>
-      <w:pPr>
-        <w:pStyle w:val="ListParagraph"/>
-        <w:numPr>
-          <w:ilvl w:val="1"/>
-          <w:numId w:val="7"/>
-        </w:numPr>
-        <w:rPr>
-          <w:sz w:val="28"/>
-          <w:szCs w:val="28"/>
-        </w:rPr>
-      </w:pPr>
-      <w:r>
-        <w:rPr>
-          <w:sz w:val="28"/>
-          <w:szCs w:val="28"/>
-        </w:rPr>
-        <w:t>2</w:t>
-      </w:r>
-      <w:r>
-        <w:rPr>
-          <w:sz w:val="28"/>
-          <w:szCs w:val="28"/>
-          <w:vertAlign w:val="superscript"/>
-        </w:rPr>
         <w:t xml:space="preserve">k </w:t>
       </w:r>
       <w:r>
@@ -2707,7 +2794,7 @@
           <w:sz w:val="28"/>
           <w:szCs w:val="28"/>
         </w:rPr>
-        <w:t xml:space="preserve">= n =&gt; </w:t>
+        <w:t xml:space="preserve">= 1 =&gt; </w:t>
       </w:r>
       <w:r>
         <w:rPr>
@@ -2716,7 +2803,155 @@
           <w:sz w:val="28"/>
           <w:szCs w:val="28"/>
         </w:rPr>
-        <w:t>k = log</w:t>
+        <w:t>k = logn</w:t>
+      </w:r>
+    </w:p>
+    <w:p>
+      <w:pPr>
+        <w:pStyle w:val="ListParagraph"/>
+        <w:numPr>
+          <w:ilvl w:val="0"/>
+          <w:numId w:val="7"/>
+        </w:numPr>
+        <w:rPr>
+          <w:color w:val="FF0066"/>
+          <w:sz w:val="28"/>
+          <w:szCs w:val="28"/>
+        </w:rPr>
+      </w:pPr>
+      <w:r>
+        <w:rPr>
+          <w:color w:val="FF0066"/>
+          <w:sz w:val="28"/>
+          <w:szCs w:val="28"/>
+        </w:rPr>
+        <w:t>Example:</w:t>
+      </w:r>
+    </w:p>
+    <w:p>
+      <w:pPr>
+        <w:pStyle w:val="ListParagraph"/>
+        <w:numPr>
+          <w:ilvl w:val="1"/>
+          <w:numId w:val="7"/>
+        </w:numPr>
+        <w:rPr>
+          <w:sz w:val="28"/>
+          <w:szCs w:val="28"/>
+        </w:rPr>
+      </w:pPr>
+      <w:r>
+        <w:rPr>
+          <w:sz w:val="28"/>
+          <w:szCs w:val="28"/>
+        </w:rPr>
+        <w:t>While(k&lt;n)</w:t>
+      </w:r>
+    </w:p>
+    <w:p>
+      <w:pPr>
+        <w:pStyle w:val="ListParagraph"/>
+        <w:numPr>
+          <w:ilvl w:val="2"/>
+          <w:numId w:val="7"/>
+        </w:numPr>
+        <w:rPr>
+          <w:sz w:val="28"/>
+          <w:szCs w:val="28"/>
+        </w:rPr>
+      </w:pPr>
+      <w:r>
+        <w:rPr>
+          <w:sz w:val="28"/>
+          <w:szCs w:val="28"/>
+        </w:rPr>
+        <w:t xml:space="preserve">K = </w:t>
+      </w:r>
+      <w:proofErr w:type="spellStart"/>
+      <w:r>
+        <w:rPr>
+          <w:sz w:val="28"/>
+          <w:szCs w:val="28"/>
+        </w:rPr>
+        <w:t>k+</w:t>
+      </w:r>
+      <w:r>
+        <w:rPr>
+          <w:sz w:val="28"/>
+          <w:szCs w:val="28"/>
+        </w:rPr>
+        <w:t>i</w:t>
+      </w:r>
+      <w:proofErr w:type="spellEnd"/>
+      <w:r>
+        <w:rPr>
+          <w:sz w:val="28"/>
+          <w:szCs w:val="28"/>
+        </w:rPr>
+        <w:t xml:space="preserve">           </w:t>
+      </w:r>
+      <w:r>
+        <w:rPr>
+          <w:sz w:val="28"/>
+          <w:szCs w:val="28"/>
+        </w:rPr>
+        <w:sym w:font="Wingdings" w:char="F0E0"/>
+      </w:r>
+      <w:r>
+        <w:rPr>
+          <w:sz w:val="28"/>
+          <w:szCs w:val="28"/>
+        </w:rPr>
+        <w:t xml:space="preserve"> k = 1,2,3,4,5….</w:t>
+      </w:r>
+    </w:p>
+    <w:p>
+      <w:pPr>
+        <w:pStyle w:val="ListParagraph"/>
+        <w:numPr>
+          <w:ilvl w:val="2"/>
+          <w:numId w:val="7"/>
+        </w:numPr>
+        <w:rPr>
+          <w:sz w:val="28"/>
+          <w:szCs w:val="28"/>
+        </w:rPr>
+      </w:pPr>
+      <w:proofErr w:type="spellStart"/>
+      <w:r>
+        <w:rPr>
+          <w:sz w:val="28"/>
+          <w:szCs w:val="28"/>
+        </w:rPr>
+        <w:t>i</w:t>
+      </w:r>
+      <w:proofErr w:type="spellEnd"/>
+      <w:r>
+        <w:rPr>
+          <w:sz w:val="28"/>
+          <w:szCs w:val="28"/>
+        </w:rPr>
+        <w:t>++</w:t>
+      </w:r>
+    </w:p>
+    <w:p>
+      <w:pPr>
+        <w:pStyle w:val="ListParagraph"/>
+        <w:numPr>
+          <w:ilvl w:val="1"/>
+          <w:numId w:val="7"/>
+        </w:numPr>
+        <w:rPr>
+          <w:sz w:val="28"/>
+          <w:szCs w:val="28"/>
+        </w:rPr>
+      </w:pPr>
+      <w:r>
+        <w:rPr>
+          <w:sz w:val="28"/>
+          <w:szCs w:val="28"/>
+        </w:rPr>
+        <w:t xml:space="preserve">k &lt; n, n = k(k + 1) / 2 =&gt; </w:t>
       </w:r>
       <w:r>
         <w:rPr>
@@ -2724,320 +2959,1724 @@
           <w:bCs/>
           <w:sz w:val="28"/>
           <w:szCs w:val="28"/>
-          <w:vertAlign w:val="subscript"/>
-        </w:rPr>
-        <w:t>2</w:t>
-      </w:r>
-      <w:r>
-        <w:rPr>
+        </w:rPr>
+        <w:t xml:space="preserve">k = </w:t>
+      </w:r>
+      <w:r>
+        <w:rPr>
+          <w:rFonts w:cstheme="minorHAnsi"/>
           <w:b/>
           <w:bCs/>
           <w:sz w:val="28"/>
           <w:szCs w:val="28"/>
         </w:rPr>
+        <w:t>√n</w:t>
+      </w:r>
+    </w:p>
+    <w:p>
+      <w:pPr>
+        <w:rPr>
+          <w:sz w:val="28"/>
+          <w:szCs w:val="28"/>
+        </w:rPr>
+      </w:pPr>
+    </w:p>
+    <w:p>
+      <w:pPr>
+        <w:rPr>
+          <w:color w:val="FF0066"/>
+          <w:sz w:val="28"/>
+          <w:szCs w:val="28"/>
+        </w:rPr>
+      </w:pPr>
+      <w:r>
+        <w:rPr>
+          <w:color w:val="FF0066"/>
+          <w:sz w:val="28"/>
+          <w:szCs w:val="28"/>
+        </w:rPr>
+        <w:t>Types of Time functions:</w:t>
+      </w:r>
+    </w:p>
+    <w:p>
+      <w:pPr>
+        <w:pStyle w:val="ListParagraph"/>
+        <w:numPr>
+          <w:ilvl w:val="0"/>
+          <w:numId w:val="8"/>
+        </w:numPr>
+        <w:rPr>
+          <w:sz w:val="28"/>
+          <w:szCs w:val="28"/>
+        </w:rPr>
+      </w:pPr>
+      <w:r>
+        <w:rPr>
+          <w:sz w:val="28"/>
+          <w:szCs w:val="28"/>
+        </w:rPr>
+        <w:t>O(1)</w:t>
+      </w:r>
+    </w:p>
+    <w:p>
+      <w:pPr>
+        <w:pStyle w:val="ListParagraph"/>
+        <w:numPr>
+          <w:ilvl w:val="1"/>
+          <w:numId w:val="8"/>
+        </w:numPr>
+        <w:rPr>
+          <w:sz w:val="28"/>
+          <w:szCs w:val="28"/>
+        </w:rPr>
+      </w:pPr>
+      <w:r>
+        <w:rPr>
+          <w:sz w:val="28"/>
+          <w:szCs w:val="28"/>
+        </w:rPr>
+        <w:t>Constant</w:t>
+      </w:r>
+    </w:p>
+    <w:p>
+      <w:pPr>
+        <w:pStyle w:val="ListParagraph"/>
+        <w:numPr>
+          <w:ilvl w:val="0"/>
+          <w:numId w:val="8"/>
+        </w:numPr>
+        <w:rPr>
+          <w:sz w:val="28"/>
+          <w:szCs w:val="28"/>
+        </w:rPr>
+      </w:pPr>
+      <w:r>
+        <w:rPr>
+          <w:sz w:val="28"/>
+          <w:szCs w:val="28"/>
+        </w:rPr>
+        <w:t>O(logn)</w:t>
+      </w:r>
+    </w:p>
+    <w:p>
+      <w:pPr>
+        <w:pStyle w:val="ListParagraph"/>
+        <w:numPr>
+          <w:ilvl w:val="1"/>
+          <w:numId w:val="8"/>
+        </w:numPr>
+        <w:rPr>
+          <w:sz w:val="28"/>
+          <w:szCs w:val="28"/>
+        </w:rPr>
+      </w:pPr>
+      <w:proofErr w:type="spellStart"/>
+      <w:r>
+        <w:rPr>
+          <w:sz w:val="28"/>
+          <w:szCs w:val="28"/>
+        </w:rPr>
+        <w:t>Logrithmic</w:t>
+      </w:r>
+      <w:proofErr w:type="spellEnd"/>
+    </w:p>
+    <w:p>
+      <w:pPr>
+        <w:pStyle w:val="ListParagraph"/>
+        <w:numPr>
+          <w:ilvl w:val="0"/>
+          <w:numId w:val="8"/>
+        </w:numPr>
+        <w:rPr>
+          <w:sz w:val="28"/>
+          <w:szCs w:val="28"/>
+        </w:rPr>
+      </w:pPr>
+      <w:r>
+        <w:rPr>
+          <w:sz w:val="28"/>
+          <w:szCs w:val="28"/>
+        </w:rPr>
+        <w:t>O(n)</w:t>
+      </w:r>
+    </w:p>
+    <w:p>
+      <w:pPr>
+        <w:pStyle w:val="ListParagraph"/>
+        <w:numPr>
+          <w:ilvl w:val="1"/>
+          <w:numId w:val="8"/>
+        </w:numPr>
+        <w:rPr>
+          <w:sz w:val="28"/>
+          <w:szCs w:val="28"/>
+        </w:rPr>
+      </w:pPr>
+      <w:r>
+        <w:rPr>
+          <w:sz w:val="28"/>
+          <w:szCs w:val="28"/>
+        </w:rPr>
+        <w:t>Linear</w:t>
+      </w:r>
+    </w:p>
+    <w:p>
+      <w:pPr>
+        <w:pStyle w:val="ListParagraph"/>
+        <w:numPr>
+          <w:ilvl w:val="0"/>
+          <w:numId w:val="8"/>
+        </w:numPr>
+        <w:rPr>
+          <w:sz w:val="28"/>
+          <w:szCs w:val="28"/>
+        </w:rPr>
+      </w:pPr>
+      <w:r>
+        <w:rPr>
+          <w:sz w:val="28"/>
+          <w:szCs w:val="28"/>
+        </w:rPr>
+        <w:t>O(n</w:t>
+      </w:r>
+      <w:r>
+        <w:rPr>
+          <w:sz w:val="28"/>
+          <w:szCs w:val="28"/>
+          <w:vertAlign w:val="superscript"/>
+        </w:rPr>
+        <w:t>2</w:t>
+      </w:r>
+      <w:r>
+        <w:rPr>
+          <w:sz w:val="28"/>
+          <w:szCs w:val="28"/>
+        </w:rPr>
+        <w:t>)</w:t>
+      </w:r>
+    </w:p>
+    <w:p>
+      <w:pPr>
+        <w:pStyle w:val="ListParagraph"/>
+        <w:numPr>
+          <w:ilvl w:val="1"/>
+          <w:numId w:val="8"/>
+        </w:numPr>
+        <w:rPr>
+          <w:sz w:val="28"/>
+          <w:szCs w:val="28"/>
+        </w:rPr>
+      </w:pPr>
+      <w:r>
+        <w:rPr>
+          <w:sz w:val="28"/>
+          <w:szCs w:val="28"/>
+        </w:rPr>
+        <w:t>Quadratic</w:t>
+      </w:r>
+    </w:p>
+    <w:p>
+      <w:pPr>
+        <w:pStyle w:val="ListParagraph"/>
+        <w:numPr>
+          <w:ilvl w:val="0"/>
+          <w:numId w:val="8"/>
+        </w:numPr>
+        <w:rPr>
+          <w:sz w:val="28"/>
+          <w:szCs w:val="28"/>
+        </w:rPr>
+      </w:pPr>
+      <w:r>
+        <w:rPr>
+          <w:sz w:val="28"/>
+          <w:szCs w:val="28"/>
+        </w:rPr>
+        <w:t>O(n</w:t>
+      </w:r>
+      <w:r>
+        <w:rPr>
+          <w:sz w:val="28"/>
+          <w:szCs w:val="28"/>
+          <w:vertAlign w:val="superscript"/>
+        </w:rPr>
+        <w:t>3</w:t>
+      </w:r>
+      <w:r>
+        <w:rPr>
+          <w:sz w:val="28"/>
+          <w:szCs w:val="28"/>
+        </w:rPr>
+        <w:t>)</w:t>
+      </w:r>
+    </w:p>
+    <w:p>
+      <w:pPr>
+        <w:pStyle w:val="ListParagraph"/>
+        <w:numPr>
+          <w:ilvl w:val="1"/>
+          <w:numId w:val="8"/>
+        </w:numPr>
+        <w:rPr>
+          <w:sz w:val="28"/>
+          <w:szCs w:val="28"/>
+        </w:rPr>
+      </w:pPr>
+      <w:r>
+        <w:rPr>
+          <w:sz w:val="28"/>
+          <w:szCs w:val="28"/>
+        </w:rPr>
+        <w:t>Cubic</w:t>
+      </w:r>
+    </w:p>
+    <w:p>
+      <w:pPr>
+        <w:pStyle w:val="ListParagraph"/>
+        <w:numPr>
+          <w:ilvl w:val="0"/>
+          <w:numId w:val="8"/>
+        </w:numPr>
+        <w:rPr>
+          <w:sz w:val="28"/>
+          <w:szCs w:val="28"/>
+        </w:rPr>
+      </w:pPr>
+      <w:r>
+        <w:rPr>
+          <w:sz w:val="28"/>
+          <w:szCs w:val="28"/>
+        </w:rPr>
+        <w:t>O(n</w:t>
+      </w:r>
+      <w:r>
+        <w:rPr>
+          <w:sz w:val="28"/>
+          <w:szCs w:val="28"/>
+          <w:vertAlign w:val="superscript"/>
+        </w:rPr>
         <w:t>n</w:t>
       </w:r>
       <w:r>
+        <w:rPr>
+          <w:sz w:val="28"/>
+          <w:szCs w:val="28"/>
+        </w:rPr>
+        <w:t>)</w:t>
+      </w:r>
+    </w:p>
+    <w:p>
+      <w:pPr>
+        <w:pStyle w:val="ListParagraph"/>
+        <w:numPr>
+          <w:ilvl w:val="0"/>
+          <w:numId w:val="8"/>
+        </w:numPr>
+        <w:rPr>
+          <w:sz w:val="28"/>
+          <w:szCs w:val="28"/>
+        </w:rPr>
+      </w:pPr>
+      <w:r>
+        <w:rPr>
+          <w:sz w:val="28"/>
+          <w:szCs w:val="28"/>
+        </w:rPr>
+        <w:t>O(2</w:t>
+      </w:r>
+      <w:r>
+        <w:rPr>
+          <w:sz w:val="28"/>
+          <w:szCs w:val="28"/>
+          <w:vertAlign w:val="superscript"/>
+        </w:rPr>
+        <w:t>n</w:t>
+      </w:r>
+      <w:r>
+        <w:rPr>
+          <w:sz w:val="28"/>
+          <w:szCs w:val="28"/>
+        </w:rPr>
+        <w:t>)</w:t>
+      </w:r>
+    </w:p>
+    <w:p>
+      <w:pPr>
+        <w:pStyle w:val="ListParagraph"/>
+        <w:numPr>
+          <w:ilvl w:val="1"/>
+          <w:numId w:val="8"/>
+        </w:numPr>
+        <w:rPr>
+          <w:sz w:val="28"/>
+          <w:szCs w:val="28"/>
+        </w:rPr>
+      </w:pPr>
+      <w:r>
+        <w:rPr>
+          <w:sz w:val="28"/>
+          <w:szCs w:val="28"/>
+        </w:rPr>
+        <w:t>Exponential</w:t>
+      </w:r>
+    </w:p>
+    <w:p>
+      <w:pPr>
+        <w:rPr>
+          <w:sz w:val="28"/>
+          <w:szCs w:val="28"/>
+        </w:rPr>
+      </w:pPr>
+    </w:p>
+    <w:p>
+      <w:pPr>
+        <w:rPr>
+          <w:color w:val="FF0066"/>
+          <w:sz w:val="28"/>
+          <w:szCs w:val="28"/>
+        </w:rPr>
+      </w:pPr>
+      <w:r>
+        <w:rPr>
+          <w:color w:val="FF0066"/>
+          <w:sz w:val="28"/>
+          <w:szCs w:val="28"/>
+        </w:rPr>
+        <w:lastRenderedPageBreak/>
+        <w:t>Comparison of Time functions:</w:t>
+      </w:r>
+    </w:p>
+    <w:p>
+      <w:pPr>
+        <w:pStyle w:val="ListParagraph"/>
+        <w:numPr>
+          <w:ilvl w:val="0"/>
+          <w:numId w:val="9"/>
+        </w:numPr>
+        <w:rPr>
+          <w:sz w:val="28"/>
+          <w:szCs w:val="28"/>
+        </w:rPr>
+      </w:pPr>
+      <w:r>
+        <w:rPr>
+          <w:sz w:val="28"/>
+          <w:szCs w:val="28"/>
+        </w:rPr>
+        <w:t xml:space="preserve">O(n) &lt; logn &lt; </w:t>
+      </w:r>
+      <w:r>
+        <w:rPr>
+          <w:rFonts w:cstheme="minorHAnsi"/>
+          <w:sz w:val="28"/>
+          <w:szCs w:val="28"/>
+        </w:rPr>
+        <w:t xml:space="preserve">√n &lt; n &lt; nlogn &lt; </w:t>
+      </w:r>
+      <w:r>
+        <w:rPr>
+          <w:sz w:val="28"/>
+          <w:szCs w:val="28"/>
+        </w:rPr>
+        <w:t>n</w:t>
+      </w:r>
+      <w:r>
+        <w:rPr>
+          <w:sz w:val="28"/>
+          <w:szCs w:val="28"/>
+          <w:vertAlign w:val="superscript"/>
+        </w:rPr>
+        <w:t xml:space="preserve">2 </w:t>
+      </w:r>
+      <w:r>
+        <w:rPr>
+          <w:sz w:val="28"/>
+          <w:szCs w:val="28"/>
+        </w:rPr>
+        <w:t xml:space="preserve"> ….&lt; 2</w:t>
+      </w:r>
+      <w:r>
+        <w:rPr>
+          <w:sz w:val="28"/>
+          <w:szCs w:val="28"/>
+          <w:vertAlign w:val="superscript"/>
+        </w:rPr>
+        <w:t xml:space="preserve">n  </w:t>
+      </w:r>
+      <w:r>
+        <w:rPr>
+          <w:sz w:val="28"/>
+          <w:szCs w:val="28"/>
+        </w:rPr>
+        <w:t>&lt; n</w:t>
+      </w:r>
+      <w:r>
+        <w:rPr>
+          <w:sz w:val="28"/>
+          <w:szCs w:val="28"/>
+          <w:vertAlign w:val="superscript"/>
+        </w:rPr>
+        <w:t>n</w:t>
+      </w:r>
+    </w:p>
+    <w:p>
+      <w:pPr>
+        <w:pStyle w:val="ListParagraph"/>
+        <w:rPr>
+          <w:sz w:val="28"/>
+          <w:szCs w:val="28"/>
+        </w:rPr>
+      </w:pPr>
+    </w:p>
+    <w:p>
+      <w:pPr>
+        <w:pStyle w:val="ListParagraph"/>
+        <w:numPr>
+          <w:ilvl w:val="0"/>
+          <w:numId w:val="9"/>
+        </w:numPr>
+        <w:rPr>
+          <w:sz w:val="28"/>
+          <w:szCs w:val="28"/>
+        </w:rPr>
+      </w:pPr>
+      <w:r>
+        <w:rPr>
+          <w:noProof/>
+        </w:rPr>
+        <w:drawing>
+          <wp:inline distT="0" distB="0" distL="0" distR="0" wp14:anchorId="1CC83239" wp14:editId="63A45301">
+            <wp:extent cx="4701540" cy="3200400"/>
+            <wp:effectExtent l="0" t="0" r="3810" b="0"/>
+            <wp:docPr id="967061722" name="Picture 1"/>
+            <wp:cNvGraphicFramePr>
+              <a:graphicFrameLocks xmlns:a="http://schemas.openxmlformats.org/drawingml/2006/main" noChangeAspect="1"/>
+            </wp:cNvGraphicFramePr>
+            <a:graphic xmlns:a="http://schemas.openxmlformats.org/drawingml/2006/main">
+              <a:graphicData uri="http://schemas.openxmlformats.org/drawingml/2006/picture">
+                <pic:pic xmlns:pic="http://schemas.openxmlformats.org/drawingml/2006/picture">
+                  <pic:nvPicPr>
+                    <pic:cNvPr id="967061722" name="Picture 967061722"/>
+                    <pic:cNvPicPr/>
+                  </pic:nvPicPr>
+                  <pic:blipFill>
+                    <a:blip r:embed="rId5">
+                      <a:extLst>
+                        <a:ext uri="{28A0092B-C50C-407E-A947-70E740481C1C}">
+                          <a14:useLocalDpi xmlns:a14="http://schemas.microsoft.com/office/drawing/2010/main" val="0"/>
+                        </a:ext>
+                      </a:extLst>
+                    </a:blip>
+                    <a:stretch>
+                      <a:fillRect/>
+                    </a:stretch>
+                  </pic:blipFill>
+                  <pic:spPr>
+                    <a:xfrm>
+                      <a:off x="0" y="0"/>
+                      <a:ext cx="4707882" cy="3204717"/>
+                    </a:xfrm>
+                    <a:prstGeom prst="rect">
+                      <a:avLst/>
+                    </a:prstGeom>
+                  </pic:spPr>
+                </pic:pic>
+              </a:graphicData>
+            </a:graphic>
+          </wp:inline>
+        </w:drawing>
+      </w:r>
+    </w:p>
+    <w:p>
+      <w:pPr>
+        <w:pStyle w:val="ListParagraph"/>
+        <w:rPr>
+          <w:sz w:val="28"/>
+          <w:szCs w:val="28"/>
+        </w:rPr>
+      </w:pPr>
+    </w:p>
+    <w:p>
+      <w:pPr>
+        <w:rPr>
+          <w:sz w:val="28"/>
+          <w:szCs w:val="28"/>
+        </w:rPr>
+      </w:pPr>
+    </w:p>
+    <w:p>
+      <w:pPr>
+        <w:rPr>
+          <w:color w:val="FF0066"/>
+          <w:sz w:val="28"/>
+          <w:szCs w:val="28"/>
+          <w:u w:val="single"/>
+        </w:rPr>
+      </w:pPr>
+      <w:r>
+        <w:rPr>
+          <w:color w:val="FF0066"/>
+          <w:sz w:val="28"/>
+          <w:szCs w:val="28"/>
+          <w:u w:val="single"/>
+        </w:rPr>
+        <w:t>Asymptiotic Notations</w:t>
+      </w:r>
+    </w:p>
+    <w:p>
+      <w:pPr>
+        <w:pStyle w:val="ListParagraph"/>
+        <w:numPr>
+          <w:ilvl w:val="0"/>
+          <w:numId w:val="10"/>
+        </w:numPr>
         <w:rPr>
           <w:b/>
           <w:bCs/>
-          <w:sz w:val="28"/>
-          <w:szCs w:val="28"/>
-        </w:rPr>
-        <w:t xml:space="preserve"> =&gt; </w:t>
-      </w:r>
-      <w:proofErr w:type="spellStart"/>
+          <w:i/>
+          <w:iCs/>
+          <w:sz w:val="28"/>
+          <w:szCs w:val="28"/>
+        </w:rPr>
+      </w:pPr>
       <w:r>
         <w:rPr>
           <w:b/>
           <w:bCs/>
-          <w:sz w:val="28"/>
-          <w:szCs w:val="28"/>
-        </w:rPr>
-        <w:t>logn</w:t>
-      </w:r>
-      <w:proofErr w:type="spellEnd"/>
-    </w:p>
-    <w:p>
-      <w:pPr>
-        <w:pStyle w:val="ListParagraph"/>
-        <w:numPr>
-          <w:ilvl w:val="0"/>
-          <w:numId w:val="7"/>
-        </w:numPr>
-        <w:rPr>
-          <w:color w:val="FF0066"/>
-          <w:sz w:val="28"/>
-          <w:szCs w:val="28"/>
-        </w:rPr>
-      </w:pPr>
-      <w:r>
-        <w:rPr>
-          <w:color w:val="FF0066"/>
-          <w:sz w:val="28"/>
-          <w:szCs w:val="28"/>
-        </w:rPr>
-        <w:t>Example:</w:t>
-      </w:r>
-    </w:p>
-    <w:p>
-      <w:pPr>
-        <w:pStyle w:val="ListParagraph"/>
-        <w:numPr>
-          <w:ilvl w:val="1"/>
-          <w:numId w:val="7"/>
-        </w:numPr>
-        <w:rPr>
-          <w:sz w:val="28"/>
-          <w:szCs w:val="28"/>
-        </w:rPr>
-      </w:pPr>
-      <w:r>
-        <w:rPr>
-          <w:sz w:val="28"/>
-          <w:szCs w:val="28"/>
-        </w:rPr>
-        <w:t>For(</w:t>
-      </w:r>
-      <w:proofErr w:type="spellStart"/>
-      <w:r>
-        <w:rPr>
-          <w:sz w:val="28"/>
-          <w:szCs w:val="28"/>
-        </w:rPr>
-        <w:t>i</w:t>
-      </w:r>
-      <w:proofErr w:type="spellEnd"/>
-      <w:r>
-        <w:rPr>
-          <w:sz w:val="28"/>
-          <w:szCs w:val="28"/>
-        </w:rPr>
-        <w:t xml:space="preserve">=1; </w:t>
-      </w:r>
-      <w:proofErr w:type="spellStart"/>
-      <w:r>
-        <w:rPr>
-          <w:sz w:val="28"/>
-          <w:szCs w:val="28"/>
-        </w:rPr>
-        <w:t>i</w:t>
-      </w:r>
-      <w:proofErr w:type="spellEnd"/>
-      <w:r>
-        <w:rPr>
-          <w:sz w:val="28"/>
-          <w:szCs w:val="28"/>
-        </w:rPr>
-        <w:t xml:space="preserve">&lt;n; </w:t>
-      </w:r>
-      <w:proofErr w:type="spellStart"/>
-      <w:r>
-        <w:rPr>
-          <w:sz w:val="28"/>
-          <w:szCs w:val="28"/>
-        </w:rPr>
-        <w:t>i</w:t>
-      </w:r>
-      <w:proofErr w:type="spellEnd"/>
-      <w:r>
-        <w:rPr>
-          <w:sz w:val="28"/>
-          <w:szCs w:val="28"/>
-        </w:rPr>
-        <w:t>=</w:t>
-      </w:r>
-      <w:proofErr w:type="spellStart"/>
-      <w:r>
-        <w:rPr>
-          <w:sz w:val="28"/>
-          <w:szCs w:val="28"/>
-        </w:rPr>
-        <w:t>i</w:t>
-      </w:r>
-      <w:proofErr w:type="spellEnd"/>
-      <w:r>
-        <w:rPr>
-          <w:sz w:val="28"/>
-          <w:szCs w:val="28"/>
-        </w:rPr>
-        <w:t>/</w:t>
-      </w:r>
-      <w:r>
-        <w:rPr>
-          <w:sz w:val="28"/>
-          <w:szCs w:val="28"/>
-        </w:rPr>
-        <w:t>2)</w:t>
-      </w:r>
-    </w:p>
-    <w:p>
-      <w:pPr>
-        <w:pStyle w:val="ListParagraph"/>
-        <w:numPr>
-          <w:ilvl w:val="2"/>
-          <w:numId w:val="7"/>
-        </w:numPr>
-        <w:rPr>
-          <w:sz w:val="28"/>
-          <w:szCs w:val="28"/>
-        </w:rPr>
-      </w:pPr>
-      <w:r>
-        <w:rPr>
-          <w:sz w:val="28"/>
-          <w:szCs w:val="28"/>
-        </w:rPr>
-        <w:t>Statement</w:t>
-      </w:r>
-    </w:p>
-    <w:p>
-      <w:pPr>
-        <w:pStyle w:val="ListParagraph"/>
-        <w:numPr>
-          <w:ilvl w:val="1"/>
-          <w:numId w:val="7"/>
-        </w:numPr>
-        <w:rPr>
-          <w:sz w:val="28"/>
-          <w:szCs w:val="28"/>
-        </w:rPr>
-      </w:pPr>
-      <w:proofErr w:type="spellStart"/>
-      <w:r>
-        <w:rPr>
-          <w:sz w:val="28"/>
-          <w:szCs w:val="28"/>
-        </w:rPr>
-        <w:t>i</w:t>
-      </w:r>
-      <w:proofErr w:type="spellEnd"/>
-      <w:r>
-        <w:rPr>
-          <w:sz w:val="28"/>
-          <w:szCs w:val="28"/>
-        </w:rPr>
-        <w:t xml:space="preserve"> -&gt; 1,</w:t>
-      </w:r>
-      <w:r>
-        <w:rPr>
-          <w:sz w:val="28"/>
-          <w:szCs w:val="28"/>
-        </w:rPr>
-        <w:t xml:space="preserve"> n/2</w:t>
-      </w:r>
-      <w:r>
-        <w:rPr>
-          <w:sz w:val="28"/>
-          <w:szCs w:val="28"/>
-        </w:rPr>
-        <w:t>, n/</w:t>
-      </w:r>
-      <w:r>
-        <w:rPr>
-          <w:sz w:val="28"/>
-          <w:szCs w:val="28"/>
-        </w:rPr>
-        <w:t>4</w:t>
-      </w:r>
-      <w:r>
-        <w:rPr>
-          <w:sz w:val="28"/>
-          <w:szCs w:val="28"/>
-        </w:rPr>
-        <w:t>, n/</w:t>
-      </w:r>
-      <w:r>
-        <w:rPr>
-          <w:sz w:val="28"/>
-          <w:szCs w:val="28"/>
-        </w:rPr>
-        <w:t>8</w:t>
-      </w:r>
-      <w:r>
-        <w:rPr>
-          <w:sz w:val="28"/>
-          <w:szCs w:val="28"/>
-        </w:rPr>
-        <w:t>….</w:t>
-      </w:r>
-    </w:p>
-    <w:p>
-      <w:pPr>
-        <w:pStyle w:val="ListParagraph"/>
-        <w:numPr>
-          <w:ilvl w:val="1"/>
-          <w:numId w:val="7"/>
-        </w:numPr>
-        <w:rPr>
-          <w:sz w:val="28"/>
-          <w:szCs w:val="28"/>
-        </w:rPr>
-      </w:pPr>
-      <w:r>
-        <w:rPr>
-          <w:sz w:val="28"/>
-          <w:szCs w:val="28"/>
-        </w:rPr>
-        <w:t>n/2</w:t>
-      </w:r>
-      <w:r>
-        <w:rPr>
-          <w:sz w:val="28"/>
-          <w:szCs w:val="28"/>
-          <w:vertAlign w:val="superscript"/>
-        </w:rPr>
-        <w:t>k</w:t>
-      </w:r>
-      <w:r>
-        <w:rPr>
-          <w:sz w:val="28"/>
-          <w:szCs w:val="28"/>
-          <w:vertAlign w:val="superscript"/>
-        </w:rPr>
-        <w:t xml:space="preserve"> </w:t>
-      </w:r>
-      <w:r>
-        <w:rPr>
-          <w:sz w:val="28"/>
-          <w:szCs w:val="28"/>
-        </w:rPr>
-        <w:t xml:space="preserve">= </w:t>
-      </w:r>
-      <w:r>
-        <w:rPr>
-          <w:sz w:val="28"/>
-          <w:szCs w:val="28"/>
-        </w:rPr>
-        <w:t>1</w:t>
-      </w:r>
-      <w:r>
-        <w:rPr>
-          <w:sz w:val="28"/>
-          <w:szCs w:val="28"/>
-        </w:rPr>
-        <w:t xml:space="preserve"> =&gt; </w:t>
+          <w:i/>
+          <w:iCs/>
+          <w:sz w:val="28"/>
+          <w:szCs w:val="28"/>
+        </w:rPr>
+        <w:t>O</w:t>
       </w:r>
       <w:r>
         <w:rPr>
           <w:b/>
           <w:bCs/>
-          <w:sz w:val="28"/>
-          <w:szCs w:val="28"/>
-        </w:rPr>
-        <w:t xml:space="preserve">k = </w:t>
-      </w:r>
-      <w:proofErr w:type="spellStart"/>
-      <w:r>
+          <w:i/>
+          <w:iCs/>
+          <w:sz w:val="28"/>
+          <w:szCs w:val="28"/>
+        </w:rPr>
+        <w:t xml:space="preserve"> - Big-Oh (Upper bound)</w:t>
+      </w:r>
+    </w:p>
+    <w:p>
+      <w:pPr>
+        <w:pStyle w:val="ListParagraph"/>
+        <w:numPr>
+          <w:ilvl w:val="1"/>
+          <w:numId w:val="10"/>
+        </w:numPr>
+        <w:rPr>
+          <w:sz w:val="28"/>
+          <w:szCs w:val="28"/>
+        </w:rPr>
+      </w:pPr>
+      <w:r>
+        <w:rPr>
+          <w:sz w:val="28"/>
+          <w:szCs w:val="28"/>
+        </w:rPr>
+        <w:t>Gives worst case scenario of a algorithm’s growth rate.</w:t>
+      </w:r>
+    </w:p>
+    <w:p>
+      <w:pPr>
+        <w:pStyle w:val="ListParagraph"/>
+        <w:numPr>
+          <w:ilvl w:val="0"/>
+          <w:numId w:val="10"/>
+        </w:numPr>
         <w:rPr>
           <w:b/>
           <w:bCs/>
           <w:sz w:val="28"/>
           <w:szCs w:val="28"/>
         </w:rPr>
+      </w:pPr>
+      <w:r>
+        <w:rPr>
+          <w:rFonts w:cstheme="minorHAnsi"/>
+          <w:b/>
+          <w:bCs/>
+          <w:sz w:val="28"/>
+          <w:szCs w:val="28"/>
+        </w:rPr>
+        <w:t>Ω</w:t>
+      </w:r>
+      <w:r>
+        <w:rPr>
+          <w:b/>
+          <w:bCs/>
+          <w:sz w:val="28"/>
+          <w:szCs w:val="28"/>
+        </w:rPr>
+        <w:t xml:space="preserve"> - Big-omega (Lower bound)</w:t>
+      </w:r>
+    </w:p>
+    <w:p>
+      <w:pPr>
+        <w:pStyle w:val="ListParagraph"/>
+        <w:numPr>
+          <w:ilvl w:val="1"/>
+          <w:numId w:val="10"/>
+        </w:numPr>
+        <w:rPr>
+          <w:sz w:val="28"/>
+          <w:szCs w:val="28"/>
+        </w:rPr>
+      </w:pPr>
+      <w:r>
+        <w:rPr>
+          <w:sz w:val="28"/>
+          <w:szCs w:val="28"/>
+        </w:rPr>
+        <w:t>Gives best case scenario of a</w:t>
+      </w:r>
+      <w:r>
+        <w:rPr>
+          <w:sz w:val="28"/>
+          <w:szCs w:val="28"/>
+        </w:rPr>
+        <w:t>n</w:t>
+      </w:r>
+      <w:r>
+        <w:rPr>
+          <w:sz w:val="28"/>
+          <w:szCs w:val="28"/>
+        </w:rPr>
+        <w:t xml:space="preserve"> algorithm’s growth rate.</w:t>
+      </w:r>
+    </w:p>
+    <w:p>
+      <w:pPr>
+        <w:pStyle w:val="ListParagraph"/>
+        <w:numPr>
+          <w:ilvl w:val="0"/>
+          <w:numId w:val="10"/>
+        </w:numPr>
+        <w:rPr>
+          <w:b/>
+          <w:bCs/>
+          <w:sz w:val="28"/>
+          <w:szCs w:val="28"/>
+        </w:rPr>
+      </w:pPr>
+      <w:r>
+        <w:rPr>
+          <w:b/>
+          <w:bCs/>
+          <w:sz w:val="28"/>
+          <w:szCs w:val="28"/>
+          <w:lang w:val="en"/>
+        </w:rPr>
+        <w:t>ϴ - Theta (Average bound)</w:t>
+      </w:r>
+    </w:p>
+    <w:p>
+      <w:pPr>
+        <w:pStyle w:val="ListParagraph"/>
+        <w:numPr>
+          <w:ilvl w:val="1"/>
+          <w:numId w:val="10"/>
+        </w:numPr>
+        <w:rPr>
+          <w:sz w:val="28"/>
+          <w:szCs w:val="28"/>
+        </w:rPr>
+      </w:pPr>
+      <w:r>
+        <w:rPr>
+          <w:sz w:val="28"/>
+          <w:szCs w:val="28"/>
+        </w:rPr>
+        <w:t>Gives lower and upper bound of a</w:t>
+      </w:r>
+      <w:r>
+        <w:rPr>
+          <w:sz w:val="28"/>
+          <w:szCs w:val="28"/>
+        </w:rPr>
+        <w:t>n</w:t>
+      </w:r>
+      <w:r>
+        <w:rPr>
+          <w:sz w:val="28"/>
+          <w:szCs w:val="28"/>
+        </w:rPr>
+        <w:t xml:space="preserve"> algorithm’s growth rate</w:t>
+      </w:r>
+      <w:r>
+        <w:rPr>
+          <w:sz w:val="28"/>
+          <w:szCs w:val="28"/>
+        </w:rPr>
+        <w:t xml:space="preserve"> i.e. average bound</w:t>
+      </w:r>
+      <w:r>
+        <w:rPr>
+          <w:sz w:val="28"/>
+          <w:szCs w:val="28"/>
+        </w:rPr>
+        <w:t>.</w:t>
+      </w:r>
+      <w:r>
+        <w:rPr>
+          <w:noProof/>
+          <w:sz w:val="28"/>
+          <w:szCs w:val="28"/>
+        </w:rPr>
+        <w:t xml:space="preserve"> </w:t>
+      </w:r>
+    </w:p>
+    <w:p>
+      <w:pPr>
+        <w:pStyle w:val="ListParagraph"/>
+        <w:numPr>
+          <w:ilvl w:val="0"/>
+          <w:numId w:val="10"/>
+        </w:numPr>
+        <w:rPr>
+          <w:sz w:val="28"/>
+          <w:szCs w:val="28"/>
+        </w:rPr>
+      </w:pPr>
+      <w:r>
+        <w:rPr>
+          <w:color w:val="FF0000"/>
+          <w:sz w:val="28"/>
+          <w:szCs w:val="28"/>
+        </w:rPr>
+        <w:t>Example:</w:t>
+      </w:r>
+    </w:p>
+    <w:p>
+      <w:pPr>
+        <w:pStyle w:val="ListParagraph"/>
+        <w:numPr>
+          <w:ilvl w:val="1"/>
+          <w:numId w:val="10"/>
+        </w:numPr>
+        <w:rPr>
+          <w:sz w:val="28"/>
+          <w:szCs w:val="28"/>
+        </w:rPr>
+      </w:pPr>
+      <w:r>
+        <w:rPr>
+          <w:noProof/>
+          <w:sz w:val="28"/>
+          <w:szCs w:val="28"/>
+        </w:rPr>
+        <w:lastRenderedPageBreak/>
+        <w:drawing>
+          <wp:inline distT="0" distB="0" distL="0" distR="0" wp14:anchorId="6C0396C5" wp14:editId="60BC0617">
+            <wp:extent cx="4721002" cy="2419350"/>
+            <wp:effectExtent l="0" t="0" r="3810" b="0"/>
+            <wp:docPr id="1670861183" name="Picture 1"/>
+            <wp:cNvGraphicFramePr>
+              <a:graphicFrameLocks xmlns:a="http://schemas.openxmlformats.org/drawingml/2006/main" noChangeAspect="1"/>
+            </wp:cNvGraphicFramePr>
+            <a:graphic xmlns:a="http://schemas.openxmlformats.org/drawingml/2006/main">
+              <a:graphicData uri="http://schemas.openxmlformats.org/drawingml/2006/picture">
+                <pic:pic xmlns:pic="http://schemas.openxmlformats.org/drawingml/2006/picture">
+                  <pic:nvPicPr>
+                    <pic:cNvPr id="1670861183" name="Picture 1670861183"/>
+                    <pic:cNvPicPr/>
+                  </pic:nvPicPr>
+                  <pic:blipFill>
+                    <a:blip r:embed="rId6">
+                      <a:extLst>
+                        <a:ext uri="{28A0092B-C50C-407E-A947-70E740481C1C}">
+                          <a14:useLocalDpi xmlns:a14="http://schemas.microsoft.com/office/drawing/2010/main" val="0"/>
+                        </a:ext>
+                      </a:extLst>
+                    </a:blip>
+                    <a:stretch>
+                      <a:fillRect/>
+                    </a:stretch>
+                  </pic:blipFill>
+                  <pic:spPr>
+                    <a:xfrm>
+                      <a:off x="0" y="0"/>
+                      <a:ext cx="4722883" cy="2420314"/>
+                    </a:xfrm>
+                    <a:prstGeom prst="rect">
+                      <a:avLst/>
+                    </a:prstGeom>
+                  </pic:spPr>
+                </pic:pic>
+              </a:graphicData>
+            </a:graphic>
+          </wp:inline>
+        </w:drawing>
+      </w:r>
+    </w:p>
+    <w:p>
+      <w:pPr>
+        <w:pStyle w:val="ListParagraph"/>
+        <w:numPr>
+          <w:ilvl w:val="1"/>
+          <w:numId w:val="10"/>
+        </w:numPr>
+        <w:rPr>
+          <w:sz w:val="28"/>
+          <w:szCs w:val="28"/>
+        </w:rPr>
+      </w:pPr>
+      <w:r>
+        <w:rPr>
+          <w:sz w:val="28"/>
+          <w:szCs w:val="28"/>
+        </w:rPr>
+        <w:t>C, g(n) can be logn, n</w:t>
+      </w:r>
+      <w:r>
+        <w:rPr>
+          <w:sz w:val="28"/>
+          <w:szCs w:val="28"/>
+          <w:vertAlign w:val="superscript"/>
+        </w:rPr>
+        <w:t>2</w:t>
+      </w:r>
+      <w:r>
+        <w:rPr>
+          <w:sz w:val="28"/>
+          <w:szCs w:val="28"/>
+        </w:rPr>
+        <w:t>, nlogn, n</w:t>
+      </w:r>
+      <w:r>
+        <w:rPr>
+          <w:sz w:val="28"/>
+          <w:szCs w:val="28"/>
+          <w:vertAlign w:val="superscript"/>
+        </w:rPr>
+        <w:t>3</w:t>
+      </w:r>
+      <w:r>
+        <w:rPr>
+          <w:sz w:val="28"/>
+          <w:szCs w:val="28"/>
+        </w:rPr>
+        <w:t>…. But we should only take closed one i.e. logn</w:t>
+      </w:r>
+    </w:p>
+    <w:p>
+      <w:pPr>
+        <w:pStyle w:val="ListParagraph"/>
+        <w:numPr>
+          <w:ilvl w:val="1"/>
+          <w:numId w:val="10"/>
+        </w:numPr>
+        <w:rPr>
+          <w:sz w:val="28"/>
+          <w:szCs w:val="28"/>
+        </w:rPr>
+      </w:pPr>
+      <w:r>
+        <w:rPr>
+          <w:sz w:val="28"/>
+          <w:szCs w:val="28"/>
+        </w:rPr>
+        <w:t>Based on bound we’re using we can choose g(n).</w:t>
+      </w:r>
+    </w:p>
+    <w:p>
+      <w:pPr>
+        <w:pStyle w:val="ListParagraph"/>
+        <w:numPr>
+          <w:ilvl w:val="1"/>
+          <w:numId w:val="10"/>
+        </w:numPr>
+        <w:rPr>
+          <w:sz w:val="28"/>
+          <w:szCs w:val="28"/>
+        </w:rPr>
+      </w:pPr>
+      <w:r>
+        <w:rPr>
+          <w:sz w:val="28"/>
+          <w:szCs w:val="28"/>
+        </w:rPr>
+        <w:t xml:space="preserve">Let use the example, </w:t>
+      </w:r>
+      <w:r>
+        <w:rPr>
+          <w:sz w:val="28"/>
+          <w:szCs w:val="28"/>
+        </w:rPr>
+        <w:t xml:space="preserve">f(n) = </w:t>
+      </w:r>
+      <w:r>
+        <w:rPr>
+          <w:sz w:val="28"/>
+          <w:szCs w:val="28"/>
+        </w:rPr>
+        <w:t>2n</w:t>
+      </w:r>
+      <w:r>
+        <w:rPr>
+          <w:sz w:val="28"/>
+          <w:szCs w:val="28"/>
+          <w:vertAlign w:val="superscript"/>
+        </w:rPr>
+        <w:t>2</w:t>
+      </w:r>
+      <w:r>
+        <w:rPr>
+          <w:sz w:val="28"/>
+          <w:szCs w:val="28"/>
+        </w:rPr>
+        <w:t xml:space="preserve"> + 3n + 4</w:t>
+      </w:r>
+    </w:p>
+    <w:p>
+      <w:pPr>
+        <w:pStyle w:val="ListParagraph"/>
+        <w:numPr>
+          <w:ilvl w:val="2"/>
+          <w:numId w:val="10"/>
+        </w:numPr>
+        <w:rPr>
+          <w:b/>
+          <w:bCs/>
+          <w:sz w:val="28"/>
+          <w:szCs w:val="28"/>
+        </w:rPr>
+      </w:pPr>
+      <w:r>
+        <w:rPr>
+          <w:b/>
+          <w:bCs/>
+          <w:sz w:val="28"/>
+          <w:szCs w:val="28"/>
+        </w:rPr>
+        <w:t>O(g(n))</w:t>
+      </w:r>
+    </w:p>
+    <w:p>
+      <w:pPr>
+        <w:pStyle w:val="ListParagraph"/>
+        <w:numPr>
+          <w:ilvl w:val="3"/>
+          <w:numId w:val="10"/>
+        </w:numPr>
+        <w:rPr>
+          <w:sz w:val="28"/>
+          <w:szCs w:val="28"/>
+        </w:rPr>
+      </w:pPr>
+      <w:r>
+        <w:rPr>
+          <w:sz w:val="28"/>
+          <w:szCs w:val="28"/>
+        </w:rPr>
+        <w:t>2n</w:t>
+      </w:r>
+      <w:r>
+        <w:rPr>
+          <w:sz w:val="28"/>
+          <w:szCs w:val="28"/>
+          <w:vertAlign w:val="superscript"/>
+        </w:rPr>
+        <w:t>2</w:t>
+      </w:r>
+      <w:r>
+        <w:rPr>
+          <w:sz w:val="28"/>
+          <w:szCs w:val="28"/>
+        </w:rPr>
+        <w:t xml:space="preserve"> + 3n + 4</w:t>
+      </w:r>
+      <w:r>
+        <w:rPr>
+          <w:sz w:val="28"/>
+          <w:szCs w:val="28"/>
+        </w:rPr>
+        <w:t xml:space="preserve"> </w:t>
+      </w:r>
+      <w:r>
+        <w:rPr>
+          <w:color w:val="FF0000"/>
+          <w:sz w:val="28"/>
+          <w:szCs w:val="28"/>
+        </w:rPr>
+        <w:t>&lt;=</w:t>
+      </w:r>
+      <w:r>
+        <w:rPr>
+          <w:sz w:val="28"/>
+          <w:szCs w:val="28"/>
+        </w:rPr>
+        <w:t xml:space="preserve"> c*g(n), n &gt;= 1</w:t>
+      </w:r>
+    </w:p>
+    <w:p>
+      <w:pPr>
+        <w:pStyle w:val="ListParagraph"/>
+        <w:numPr>
+          <w:ilvl w:val="3"/>
+          <w:numId w:val="10"/>
+        </w:numPr>
+        <w:rPr>
+          <w:sz w:val="28"/>
+          <w:szCs w:val="28"/>
+        </w:rPr>
+      </w:pPr>
+      <w:r>
+        <w:rPr>
+          <w:sz w:val="28"/>
+          <w:szCs w:val="28"/>
+        </w:rPr>
+        <w:t>Where, c*g(n) = 9n</w:t>
+      </w:r>
+      <w:r>
+        <w:rPr>
+          <w:sz w:val="28"/>
+          <w:szCs w:val="28"/>
+          <w:vertAlign w:val="superscript"/>
+        </w:rPr>
+        <w:t>2</w:t>
+      </w:r>
+    </w:p>
+    <w:p>
+      <w:pPr>
+        <w:pStyle w:val="ListParagraph"/>
+        <w:numPr>
+          <w:ilvl w:val="3"/>
+          <w:numId w:val="10"/>
+        </w:numPr>
+        <w:rPr>
+          <w:sz w:val="28"/>
+          <w:szCs w:val="28"/>
+        </w:rPr>
+      </w:pPr>
+      <w:r>
+        <w:rPr>
+          <w:sz w:val="28"/>
+          <w:szCs w:val="28"/>
+        </w:rPr>
+        <w:t>O(n</w:t>
+      </w:r>
+      <w:r>
+        <w:rPr>
+          <w:sz w:val="28"/>
+          <w:szCs w:val="28"/>
+          <w:vertAlign w:val="superscript"/>
+        </w:rPr>
+        <w:t>2</w:t>
+      </w:r>
+      <w:r>
+        <w:rPr>
+          <w:sz w:val="28"/>
+          <w:szCs w:val="28"/>
+        </w:rPr>
+        <w:t>)</w:t>
+      </w:r>
+    </w:p>
+    <w:p>
+      <w:pPr>
+        <w:pStyle w:val="ListParagraph"/>
+        <w:numPr>
+          <w:ilvl w:val="2"/>
+          <w:numId w:val="10"/>
+        </w:numPr>
+        <w:rPr>
+          <w:sz w:val="28"/>
+          <w:szCs w:val="28"/>
+        </w:rPr>
+      </w:pPr>
+      <w:r>
+        <w:rPr>
+          <w:rFonts w:cstheme="minorHAnsi"/>
+          <w:b/>
+          <w:bCs/>
+          <w:sz w:val="28"/>
+          <w:szCs w:val="28"/>
+        </w:rPr>
+        <w:t>Ω</w:t>
+      </w:r>
+      <w:r>
+        <w:rPr>
+          <w:rFonts w:cstheme="minorHAnsi"/>
+          <w:b/>
+          <w:bCs/>
+          <w:sz w:val="28"/>
+          <w:szCs w:val="28"/>
+        </w:rPr>
+        <w:t>(g(n))</w:t>
+      </w:r>
+    </w:p>
+    <w:p>
+      <w:pPr>
+        <w:pStyle w:val="ListParagraph"/>
+        <w:numPr>
+          <w:ilvl w:val="3"/>
+          <w:numId w:val="10"/>
+        </w:numPr>
+        <w:rPr>
+          <w:sz w:val="28"/>
+          <w:szCs w:val="28"/>
+        </w:rPr>
+      </w:pPr>
+      <w:r>
+        <w:rPr>
+          <w:sz w:val="28"/>
+          <w:szCs w:val="28"/>
+        </w:rPr>
+        <w:t>2n</w:t>
+      </w:r>
+      <w:r>
+        <w:rPr>
+          <w:sz w:val="28"/>
+          <w:szCs w:val="28"/>
+          <w:vertAlign w:val="superscript"/>
+        </w:rPr>
+        <w:t>2</w:t>
+      </w:r>
+      <w:r>
+        <w:rPr>
+          <w:sz w:val="28"/>
+          <w:szCs w:val="28"/>
+        </w:rPr>
+        <w:t xml:space="preserve"> + 3n + 4</w:t>
+      </w:r>
+      <w:r>
+        <w:rPr>
+          <w:color w:val="FF0000"/>
+          <w:sz w:val="28"/>
+          <w:szCs w:val="28"/>
+        </w:rPr>
+        <w:t xml:space="preserve"> &gt;=</w:t>
+      </w:r>
+      <w:r>
+        <w:rPr>
+          <w:sz w:val="28"/>
+          <w:szCs w:val="28"/>
+        </w:rPr>
+        <w:t xml:space="preserve"> </w:t>
+      </w:r>
+      <w:r>
+        <w:rPr>
+          <w:sz w:val="28"/>
+          <w:szCs w:val="28"/>
+        </w:rPr>
+        <w:t>c*g(n), n &gt;= 1</w:t>
+      </w:r>
+    </w:p>
+    <w:p>
+      <w:pPr>
+        <w:pStyle w:val="ListParagraph"/>
+        <w:numPr>
+          <w:ilvl w:val="3"/>
+          <w:numId w:val="10"/>
+        </w:numPr>
+        <w:rPr>
+          <w:sz w:val="28"/>
+          <w:szCs w:val="28"/>
+        </w:rPr>
+      </w:pPr>
+      <w:r>
+        <w:rPr>
+          <w:sz w:val="28"/>
+          <w:szCs w:val="28"/>
+        </w:rPr>
+        <w:t xml:space="preserve">Where, c*g(n) = </w:t>
+      </w:r>
+      <w:r>
+        <w:rPr>
+          <w:sz w:val="28"/>
+          <w:szCs w:val="28"/>
+        </w:rPr>
+        <w:t>1</w:t>
+      </w:r>
+      <w:r>
+        <w:rPr>
+          <w:sz w:val="28"/>
+          <w:szCs w:val="28"/>
+        </w:rPr>
+        <w:t>n</w:t>
+      </w:r>
+      <w:r>
+        <w:rPr>
+          <w:sz w:val="28"/>
+          <w:szCs w:val="28"/>
+          <w:vertAlign w:val="superscript"/>
+        </w:rPr>
+        <w:t>2</w:t>
+      </w:r>
+    </w:p>
+    <w:p>
+      <w:pPr>
+        <w:pStyle w:val="ListParagraph"/>
+        <w:numPr>
+          <w:ilvl w:val="3"/>
+          <w:numId w:val="10"/>
+        </w:numPr>
+        <w:rPr>
+          <w:sz w:val="28"/>
+          <w:szCs w:val="28"/>
+        </w:rPr>
+      </w:pPr>
+      <w:r>
+        <w:rPr>
+          <w:rFonts w:cstheme="minorHAnsi"/>
+          <w:sz w:val="28"/>
+          <w:szCs w:val="28"/>
+        </w:rPr>
+        <w:t>Ω</w:t>
+      </w:r>
+      <w:r>
+        <w:rPr>
+          <w:sz w:val="28"/>
+          <w:szCs w:val="28"/>
+        </w:rPr>
+        <w:t>(n</w:t>
+      </w:r>
+      <w:r>
+        <w:rPr>
+          <w:sz w:val="28"/>
+          <w:szCs w:val="28"/>
+          <w:vertAlign w:val="superscript"/>
+        </w:rPr>
+        <w:t>2</w:t>
+      </w:r>
+      <w:r>
+        <w:rPr>
+          <w:sz w:val="28"/>
+          <w:szCs w:val="28"/>
+        </w:rPr>
+        <w:t>)</w:t>
+      </w:r>
+    </w:p>
+    <w:p>
+      <w:pPr>
+        <w:pStyle w:val="ListParagraph"/>
+        <w:numPr>
+          <w:ilvl w:val="2"/>
+          <w:numId w:val="10"/>
+        </w:numPr>
+        <w:rPr>
+          <w:sz w:val="28"/>
+          <w:szCs w:val="28"/>
+        </w:rPr>
+      </w:pPr>
+      <w:r>
+        <w:rPr>
+          <w:b/>
+          <w:bCs/>
+          <w:sz w:val="28"/>
+          <w:szCs w:val="28"/>
+          <w:lang w:val="en"/>
+        </w:rPr>
+        <w:t>ϴ</w:t>
+      </w:r>
+      <w:r>
+        <w:rPr>
+          <w:rFonts w:cstheme="minorHAnsi"/>
+          <w:b/>
+          <w:bCs/>
+          <w:sz w:val="28"/>
+          <w:szCs w:val="28"/>
+        </w:rPr>
+        <w:t>(g(n))</w:t>
+      </w:r>
+    </w:p>
+    <w:p>
+      <w:pPr>
+        <w:pStyle w:val="ListParagraph"/>
+        <w:numPr>
+          <w:ilvl w:val="3"/>
+          <w:numId w:val="10"/>
+        </w:numPr>
+        <w:rPr>
+          <w:sz w:val="28"/>
+          <w:szCs w:val="28"/>
+        </w:rPr>
+      </w:pPr>
+      <w:r>
+        <w:rPr>
+          <w:sz w:val="28"/>
+          <w:szCs w:val="28"/>
+        </w:rPr>
+        <w:t>2n</w:t>
+      </w:r>
+      <w:r>
+        <w:rPr>
+          <w:sz w:val="28"/>
+          <w:szCs w:val="28"/>
+          <w:vertAlign w:val="superscript"/>
+        </w:rPr>
+        <w:t>2</w:t>
+      </w:r>
+      <w:r>
+        <w:rPr>
+          <w:sz w:val="28"/>
+          <w:szCs w:val="28"/>
+        </w:rPr>
+        <w:t xml:space="preserve"> + 3n + 4 </w:t>
+      </w:r>
+      <w:r>
+        <w:rPr>
+          <w:color w:val="FF0000"/>
+          <w:sz w:val="28"/>
+          <w:szCs w:val="28"/>
+        </w:rPr>
+        <w:t>&lt;=</w:t>
+      </w:r>
+      <w:r>
+        <w:rPr>
+          <w:sz w:val="28"/>
+          <w:szCs w:val="28"/>
+        </w:rPr>
+        <w:t xml:space="preserve"> c*g(n), n &gt;= 1</w:t>
+      </w:r>
+    </w:p>
+    <w:p>
+      <w:pPr>
+        <w:pStyle w:val="ListParagraph"/>
+        <w:numPr>
+          <w:ilvl w:val="3"/>
+          <w:numId w:val="10"/>
+        </w:numPr>
+        <w:rPr>
+          <w:sz w:val="28"/>
+          <w:szCs w:val="28"/>
+        </w:rPr>
+      </w:pPr>
+      <w:r>
+        <w:rPr>
+          <w:sz w:val="28"/>
+          <w:szCs w:val="28"/>
+        </w:rPr>
+        <w:t>Where, c*g(n) = 9n</w:t>
+      </w:r>
+      <w:r>
+        <w:rPr>
+          <w:sz w:val="28"/>
+          <w:szCs w:val="28"/>
+          <w:vertAlign w:val="superscript"/>
+        </w:rPr>
+        <w:t>2</w:t>
+      </w:r>
+    </w:p>
+    <w:p>
+      <w:pPr>
+        <w:pStyle w:val="ListParagraph"/>
+        <w:numPr>
+          <w:ilvl w:val="3"/>
+          <w:numId w:val="10"/>
+        </w:numPr>
+        <w:rPr>
+          <w:sz w:val="28"/>
+          <w:szCs w:val="28"/>
+        </w:rPr>
+      </w:pPr>
+      <w:r>
+        <w:rPr>
+          <w:sz w:val="28"/>
+          <w:szCs w:val="28"/>
+          <w:lang w:val="en"/>
+        </w:rPr>
+        <w:t>ϴ</w:t>
+      </w:r>
+      <w:r>
+        <w:rPr>
+          <w:sz w:val="28"/>
+          <w:szCs w:val="28"/>
+        </w:rPr>
+        <w:t>(n</w:t>
+      </w:r>
+      <w:r>
+        <w:rPr>
+          <w:sz w:val="28"/>
+          <w:szCs w:val="28"/>
+          <w:vertAlign w:val="superscript"/>
+        </w:rPr>
+        <w:t>2</w:t>
+      </w:r>
+      <w:r>
+        <w:rPr>
+          <w:sz w:val="28"/>
+          <w:szCs w:val="28"/>
+        </w:rPr>
+        <w:t>)</w:t>
+      </w:r>
+    </w:p>
+    <w:p>
+      <w:pPr>
+        <w:pStyle w:val="ListParagraph"/>
+        <w:numPr>
+          <w:ilvl w:val="1"/>
+          <w:numId w:val="10"/>
+        </w:numPr>
+        <w:rPr>
+          <w:sz w:val="28"/>
+          <w:szCs w:val="28"/>
+        </w:rPr>
+      </w:pPr>
+      <w:r>
+        <w:rPr>
+          <w:sz w:val="28"/>
+          <w:szCs w:val="28"/>
+        </w:rPr>
+        <w:t xml:space="preserve">Another example, f(n) = </w:t>
+      </w:r>
+      <w:r>
+        <w:rPr>
+          <w:sz w:val="28"/>
+          <w:szCs w:val="28"/>
+        </w:rPr>
+        <w:t>n</w:t>
+      </w:r>
+      <w:r>
+        <w:rPr>
+          <w:sz w:val="28"/>
+          <w:szCs w:val="28"/>
+          <w:vertAlign w:val="superscript"/>
+        </w:rPr>
+        <w:t>2</w:t>
+      </w:r>
+      <w:r>
+        <w:rPr>
+          <w:sz w:val="28"/>
+          <w:szCs w:val="28"/>
+        </w:rPr>
         <w:t>logn</w:t>
       </w:r>
-      <w:proofErr w:type="spellEnd"/>
+    </w:p>
+    <w:p>
+      <w:pPr>
+        <w:pStyle w:val="ListParagraph"/>
+        <w:numPr>
+          <w:ilvl w:val="2"/>
+          <w:numId w:val="10"/>
+        </w:numPr>
+        <w:rPr>
+          <w:sz w:val="28"/>
+          <w:szCs w:val="28"/>
+        </w:rPr>
+      </w:pPr>
+      <w:r>
+        <w:rPr>
+          <w:sz w:val="28"/>
+          <w:szCs w:val="28"/>
+        </w:rPr>
+        <w:t>O(n</w:t>
+      </w:r>
+      <w:r>
+        <w:rPr>
+          <w:sz w:val="28"/>
+          <w:szCs w:val="28"/>
+          <w:vertAlign w:val="superscript"/>
+        </w:rPr>
+        <w:t>2</w:t>
+      </w:r>
+      <w:r>
+        <w:rPr>
+          <w:sz w:val="28"/>
+          <w:szCs w:val="28"/>
+        </w:rPr>
+        <w:t>logn)</w:t>
+      </w:r>
+      <w:r>
+        <w:rPr>
+          <w:sz w:val="28"/>
+          <w:szCs w:val="28"/>
+        </w:rPr>
+        <w:t xml:space="preserve">, </w:t>
+      </w:r>
+      <w:r>
+        <w:rPr>
+          <w:rFonts w:cstheme="minorHAnsi"/>
+          <w:sz w:val="28"/>
+          <w:szCs w:val="28"/>
+        </w:rPr>
+        <w:t>Ω</w:t>
+      </w:r>
+      <w:r>
+        <w:rPr>
+          <w:sz w:val="28"/>
+          <w:szCs w:val="28"/>
+        </w:rPr>
+        <w:t>(n</w:t>
+      </w:r>
+      <w:r>
+        <w:rPr>
+          <w:sz w:val="28"/>
+          <w:szCs w:val="28"/>
+          <w:vertAlign w:val="superscript"/>
+        </w:rPr>
+        <w:t>2</w:t>
+      </w:r>
+      <w:r>
+        <w:rPr>
+          <w:sz w:val="28"/>
+          <w:szCs w:val="28"/>
+        </w:rPr>
+        <w:t xml:space="preserve">logn), </w:t>
+      </w:r>
+      <w:r>
+        <w:rPr>
+          <w:sz w:val="28"/>
+          <w:szCs w:val="28"/>
+          <w:lang w:val="en"/>
+        </w:rPr>
+        <w:t>ϴ</w:t>
+      </w:r>
+      <w:r>
+        <w:rPr>
+          <w:sz w:val="28"/>
+          <w:szCs w:val="28"/>
+        </w:rPr>
+        <w:t>(n</w:t>
+      </w:r>
+      <w:r>
+        <w:rPr>
+          <w:sz w:val="28"/>
+          <w:szCs w:val="28"/>
+          <w:vertAlign w:val="superscript"/>
+        </w:rPr>
+        <w:t>2</w:t>
+      </w:r>
+      <w:r>
+        <w:rPr>
+          <w:sz w:val="28"/>
+          <w:szCs w:val="28"/>
+        </w:rPr>
+        <w:t>logn)</w:t>
+      </w:r>
+    </w:p>
+    <w:p>
+      <w:pPr>
+        <w:pStyle w:val="ListParagraph"/>
+        <w:numPr>
+          <w:ilvl w:val="1"/>
+          <w:numId w:val="10"/>
+        </w:numPr>
+        <w:rPr>
+          <w:sz w:val="28"/>
+          <w:szCs w:val="28"/>
+        </w:rPr>
+      </w:pPr>
+      <w:r>
+        <w:rPr>
+          <w:sz w:val="28"/>
+          <w:szCs w:val="28"/>
+        </w:rPr>
+        <w:t xml:space="preserve">Another example, </w:t>
+      </w:r>
+      <w:r>
+        <w:rPr>
+          <w:sz w:val="28"/>
+          <w:szCs w:val="28"/>
+        </w:rPr>
+        <w:t>f(n) = n</w:t>
+      </w:r>
+      <w:r>
+        <w:rPr>
+          <w:sz w:val="28"/>
+          <w:szCs w:val="28"/>
+        </w:rPr>
+        <w:t>! = n*(n-1)*(n-2)….</w:t>
+      </w:r>
+    </w:p>
+    <w:p>
+      <w:pPr>
+        <w:pStyle w:val="ListParagraph"/>
+        <w:numPr>
+          <w:ilvl w:val="2"/>
+          <w:numId w:val="10"/>
+        </w:numPr>
+        <w:rPr>
+          <w:sz w:val="28"/>
+          <w:szCs w:val="28"/>
+        </w:rPr>
+      </w:pPr>
+      <w:r>
+        <w:rPr>
+          <w:sz w:val="28"/>
+          <w:szCs w:val="28"/>
+        </w:rPr>
+        <w:t>O(n</w:t>
+      </w:r>
+      <w:r>
+        <w:rPr>
+          <w:sz w:val="28"/>
+          <w:szCs w:val="28"/>
+          <w:vertAlign w:val="superscript"/>
+        </w:rPr>
+        <w:t>n</w:t>
+      </w:r>
+      <w:r>
+        <w:rPr>
+          <w:sz w:val="28"/>
+          <w:szCs w:val="28"/>
+        </w:rPr>
+        <w:t xml:space="preserve">), </w:t>
+      </w:r>
+      <w:r>
+        <w:rPr>
+          <w:rFonts w:cstheme="minorHAnsi"/>
+          <w:sz w:val="28"/>
+          <w:szCs w:val="28"/>
+        </w:rPr>
+        <w:t>Ω</w:t>
+      </w:r>
+      <w:r>
+        <w:rPr>
+          <w:sz w:val="28"/>
+          <w:szCs w:val="28"/>
+        </w:rPr>
+        <w:t>(</w:t>
+      </w:r>
+      <w:r>
+        <w:rPr>
+          <w:sz w:val="28"/>
+          <w:szCs w:val="28"/>
+        </w:rPr>
+        <w:t>1</w:t>
+      </w:r>
+      <w:r>
+        <w:rPr>
+          <w:sz w:val="28"/>
+          <w:szCs w:val="28"/>
+        </w:rPr>
+        <w:t xml:space="preserve">), </w:t>
+      </w:r>
+      <w:r>
+        <w:rPr>
+          <w:sz w:val="28"/>
+          <w:szCs w:val="28"/>
+          <w:lang w:val="en"/>
+        </w:rPr>
+        <w:t>ϴ</w:t>
+      </w:r>
+      <w:r>
+        <w:rPr>
+          <w:sz w:val="28"/>
+          <w:szCs w:val="28"/>
+        </w:rPr>
+        <w:t>(n</w:t>
+      </w:r>
+      <w:r>
+        <w:rPr>
+          <w:sz w:val="28"/>
+          <w:szCs w:val="28"/>
+          <w:vertAlign w:val="superscript"/>
+        </w:rPr>
+        <w:t>n</w:t>
+      </w:r>
+      <w:r>
+        <w:rPr>
+          <w:sz w:val="28"/>
+          <w:szCs w:val="28"/>
+        </w:rPr>
+        <w:t>)</w:t>
+      </w:r>
     </w:p>
     <w:sectPr>
       <w:pgSz w:w="12240" w:h="15840"/>
@@ -3052,6 +4691,119 @@
 <file path=word/numbering.xml><?xml version="1.0" encoding="utf-8"?>
 <w:numbering xmlns:wpc="http://schemas.microsoft.com/office/word/2010/wordprocessingCanvas" xmlns:cx="http://schemas.microsoft.com/office/drawing/2014/chartex" xmlns:cx1="http://schemas.microsoft.com/office/drawing/2015/9/8/chartex" xmlns:cx2="http://schemas.microsoft.com/office/drawing/2015/10/21/chartex" xmlns:cx3="http://schemas.microsoft.com/office/drawing/2016/5/9/chartex" xmlns:cx4="http://schemas.microsoft.com/office/drawing/2016/5/10/chartex" xmlns:cx5="http://schemas.microsoft.com/office/drawing/2016/5/11/chartex" xmlns:cx6="http://schemas.microsoft.com/office/drawing/2016/5/12/chartex" xmlns:cx7="http://schemas.microsoft.com/office/drawing/2016/5/13/chartex" xmlns:cx8="http://schemas.microsoft.com/office/drawing/2016/5/14/chartex" xmlns:mc="http://schemas.openxmlformats.org/markup-compatibility/2006" xmlns:aink="http://schemas.microsoft.com/office/drawing/2016/ink" xmlns:am3d="http://schemas.microsoft.com/office/drawing/2017/model3d" xmlns:o="urn:schemas-microsoft-com:office:office" xmlns:oel="http://schemas.microsoft.com/office/2019/extlst" xmlns:r="http://schemas.openxmlformats.org/officeDocument/2006/relationships" xmlns:m="http://schemas.openxmlformats.org/officeDocument/2006/math" xmlns:v="urn:schemas-microsoft-com:vml" xmlns:wp14="http://schemas.microsoft.com/office/word/2010/wordprocessingDrawing" xmlns:wp="http://schemas.openxmlformats.org/drawingml/2006/wordprocessingDrawing" xmlns:w10="urn:schemas-microsoft-com:office:word" xmlns:w="http://schemas.openxmlformats.org/wordprocessingml/2006/main" xmlns:w14="http://schemas.microsoft.com/office/word/2010/wordml" xmlns:w15="http://schemas.microsoft.com/office/word/2012/wordml" xmlns:w16cex="http://schemas.microsoft.com/office/word/2018/wordml/cex" xmlns:w16cid="http://schemas.microsoft.com/office/word/2016/wordml/cid" xmlns:w16="http://schemas.microsoft.com/office/word/2018/wordml" xmlns:w16du="http://schemas.microsoft.com/office/word/2023/wordml/word16du" xmlns:w16sdtdh="http://schemas.microsoft.com/office/word/2020/wordml/sdtdatahash" xmlns:w16se="http://schemas.microsoft.com/office/word/2015/wordml/symex" xmlns:wpg="http://schemas.microsoft.com/office/word/2010/wordprocessingGroup" xmlns:wpi="http://schemas.microsoft.com/office/word/2010/wordprocessingInk" xmlns:wne="http://schemas.microsoft.com/office/word/2006/wordml" xmlns:wps="http://schemas.microsoft.com/office/word/2010/wordprocessingShape" mc:Ignorable="w14 w15 w16se w16cid w16 w16cex w16sdtdh w16du wp14">
   <w:abstractNum w:abstractNumId="0" w15:restartNumberingAfterBreak="0">
+    <w:nsid w:val="0BAD1714"/>
+    <w:multiLevelType w:val="hybridMultilevel"/>
+    <w:tmpl w:val="0B6478A4"/>
+    <w:lvl w:ilvl="0" w:tplc="04090001">
+      <w:start w:val="1"/>
+      <w:numFmt w:val="bullet"/>
+      <w:lvlText w:val=""/>
+      <w:lvlJc w:val="left"/>
+      <w:pPr>
+        <w:ind w:left="720" w:hanging="360"/>
+      </w:pPr>
+      <w:rPr>
+        <w:rFonts w:ascii="Symbol" w:hAnsi="Symbol" w:hint="default"/>
+      </w:rPr>
+    </w:lvl>
+    <w:lvl w:ilvl="1" w:tplc="04090003">
+      <w:start w:val="1"/>
+      <w:numFmt w:val="bullet"/>
+      <w:lvlText w:val="o"/>
+      <w:lvlJc w:val="left"/>
+      <w:pPr>
+        <w:ind w:left="1440" w:hanging="360"/>
+      </w:pPr>
+      <w:rPr>
+        <w:rFonts w:ascii="Courier New" w:hAnsi="Courier New" w:cs="Courier New" w:hint="default"/>
+      </w:rPr>
+    </w:lvl>
+    <w:lvl w:ilvl="2" w:tplc="04090005">
+      <w:start w:val="1"/>
+      <w:numFmt w:val="bullet"/>
+      <w:lvlText w:val=""/>
+      <w:lvlJc w:val="left"/>
+      <w:pPr>
+        <w:ind w:left="2160" w:hanging="360"/>
+      </w:pPr>
+      <w:rPr>
+        <w:rFonts w:ascii="Wingdings" w:hAnsi="Wingdings" w:hint="default"/>
+      </w:rPr>
+    </w:lvl>
+    <w:lvl w:ilvl="3" w:tplc="04090001">
+      <w:start w:val="1"/>
+      <w:numFmt w:val="bullet"/>
+      <w:lvlText w:val=""/>
+      <w:lvlJc w:val="left"/>
+      <w:pPr>
+        <w:ind w:left="2880" w:hanging="360"/>
+      </w:pPr>
+      <w:rPr>
+        <w:rFonts w:ascii="Symbol" w:hAnsi="Symbol" w:hint="default"/>
+      </w:rPr>
+    </w:lvl>
+    <w:lvl w:ilvl="4" w:tplc="04090003" w:tentative="1">
+      <w:start w:val="1"/>
+      <w:numFmt w:val="bullet"/>
+      <w:lvlText w:val="o"/>
+      <w:lvlJc w:val="left"/>
+      <w:pPr>
+        <w:ind w:left="3600" w:hanging="360"/>
+      </w:pPr>
+      <w:rPr>
+        <w:rFonts w:ascii="Courier New" w:hAnsi="Courier New" w:cs="Courier New" w:hint="default"/>
+      </w:rPr>
+    </w:lvl>
+    <w:lvl w:ilvl="5" w:tplc="04090005" w:tentative="1">
+      <w:start w:val="1"/>
+      <w:numFmt w:val="bullet"/>
+      <w:lvlText w:val=""/>
+      <w:lvlJc w:val="left"/>
+      <w:pPr>
+        <w:ind w:left="4320" w:hanging="360"/>
+      </w:pPr>
+      <w:rPr>
+        <w:rFonts w:ascii="Wingdings" w:hAnsi="Wingdings" w:hint="default"/>
+      </w:rPr>
+    </w:lvl>
+    <w:lvl w:ilvl="6" w:tplc="04090001" w:tentative="1">
+      <w:start w:val="1"/>
+      <w:numFmt w:val="bullet"/>
+      <w:lvlText w:val=""/>
+      <w:lvlJc w:val="left"/>
+      <w:pPr>
+        <w:ind w:left="5040" w:hanging="360"/>
+      </w:pPr>
+      <w:rPr>
+        <w:rFonts w:ascii="Symbol" w:hAnsi="Symbol" w:hint="default"/>
+      </w:rPr>
+    </w:lvl>
+    <w:lvl w:ilvl="7" w:tplc="04090003" w:tentative="1">
+      <w:start w:val="1"/>
+      <w:numFmt w:val="bullet"/>
+      <w:lvlText w:val="o"/>
+      <w:lvlJc w:val="left"/>
+      <w:pPr>
+        <w:ind w:left="5760" w:hanging="360"/>
+      </w:pPr>
+      <w:rPr>
+        <w:rFonts w:ascii="Courier New" w:hAnsi="Courier New" w:cs="Courier New" w:hint="default"/>
+      </w:rPr>
+    </w:lvl>
+    <w:lvl w:ilvl="8" w:tplc="04090005" w:tentative="1">
+      <w:start w:val="1"/>
+      <w:numFmt w:val="bullet"/>
+      <w:lvlText w:val=""/>
+      <w:lvlJc w:val="left"/>
+      <w:pPr>
+        <w:ind w:left="6480" w:hanging="360"/>
+      </w:pPr>
+      <w:rPr>
+        <w:rFonts w:ascii="Wingdings" w:hAnsi="Wingdings" w:hint="default"/>
+      </w:rPr>
+    </w:lvl>
+  </w:abstractNum>
+  <w:abstractNum w:abstractNumId="1" w15:restartNumberingAfterBreak="0">
     <w:nsid w:val="17401C10"/>
     <w:multiLevelType w:val="hybridMultilevel"/>
     <w:tmpl w:val="8EB88F9C"/>
@@ -3164,7 +4916,7 @@
       </w:rPr>
     </w:lvl>
   </w:abstractNum>
-  <w:abstractNum w:abstractNumId="1" w15:restartNumberingAfterBreak="0">
+  <w:abstractNum w:abstractNumId="2" w15:restartNumberingAfterBreak="0">
     <w:nsid w:val="1C6B7DA0"/>
     <w:multiLevelType w:val="hybridMultilevel"/>
     <w:tmpl w:val="59EADE4C"/>
@@ -3277,7 +5029,7 @@
       </w:rPr>
     </w:lvl>
   </w:abstractNum>
-  <w:abstractNum w:abstractNumId="2" w15:restartNumberingAfterBreak="0">
+  <w:abstractNum w:abstractNumId="3" w15:restartNumberingAfterBreak="0">
     <w:nsid w:val="1EB427F9"/>
     <w:multiLevelType w:val="hybridMultilevel"/>
     <w:tmpl w:val="51B4E638"/>
@@ -3390,7 +5142,120 @@
       </w:rPr>
     </w:lvl>
   </w:abstractNum>
-  <w:abstractNum w:abstractNumId="3" w15:restartNumberingAfterBreak="0">
+  <w:abstractNum w:abstractNumId="4" w15:restartNumberingAfterBreak="0">
+    <w:nsid w:val="30BF4216"/>
+    <w:multiLevelType w:val="hybridMultilevel"/>
+    <w:tmpl w:val="FA42733C"/>
+    <w:lvl w:ilvl="0" w:tplc="04090001">
+      <w:start w:val="1"/>
+      <w:numFmt w:val="bullet"/>
+      <w:lvlText w:val=""/>
+      <w:lvlJc w:val="left"/>
+      <w:pPr>
+        <w:ind w:left="720" w:hanging="360"/>
+      </w:pPr>
+      <w:rPr>
+        <w:rFonts w:ascii="Symbol" w:hAnsi="Symbol" w:hint="default"/>
+      </w:rPr>
+    </w:lvl>
+    <w:lvl w:ilvl="1" w:tplc="04090003" w:tentative="1">
+      <w:start w:val="1"/>
+      <w:numFmt w:val="bullet"/>
+      <w:lvlText w:val="o"/>
+      <w:lvlJc w:val="left"/>
+      <w:pPr>
+        <w:ind w:left="1440" w:hanging="360"/>
+      </w:pPr>
+      <w:rPr>
+        <w:rFonts w:ascii="Courier New" w:hAnsi="Courier New" w:cs="Courier New" w:hint="default"/>
+      </w:rPr>
+    </w:lvl>
+    <w:lvl w:ilvl="2" w:tplc="04090005" w:tentative="1">
+      <w:start w:val="1"/>
+      <w:numFmt w:val="bullet"/>
+      <w:lvlText w:val=""/>
+      <w:lvlJc w:val="left"/>
+      <w:pPr>
+        <w:ind w:left="2160" w:hanging="360"/>
+      </w:pPr>
+      <w:rPr>
+        <w:rFonts w:ascii="Wingdings" w:hAnsi="Wingdings" w:hint="default"/>
+      </w:rPr>
+    </w:lvl>
+    <w:lvl w:ilvl="3" w:tplc="04090001" w:tentative="1">
+      <w:start w:val="1"/>
+      <w:numFmt w:val="bullet"/>
+      <w:lvlText w:val=""/>
+      <w:lvlJc w:val="left"/>
+      <w:pPr>
+        <w:ind w:left="2880" w:hanging="360"/>
+      </w:pPr>
+      <w:rPr>
+        <w:rFonts w:ascii="Symbol" w:hAnsi="Symbol" w:hint="default"/>
+      </w:rPr>
+    </w:lvl>
+    <w:lvl w:ilvl="4" w:tplc="04090003" w:tentative="1">
+      <w:start w:val="1"/>
+      <w:numFmt w:val="bullet"/>
+      <w:lvlText w:val="o"/>
+      <w:lvlJc w:val="left"/>
+      <w:pPr>
+        <w:ind w:left="3600" w:hanging="360"/>
+      </w:pPr>
+      <w:rPr>
+        <w:rFonts w:ascii="Courier New" w:hAnsi="Courier New" w:cs="Courier New" w:hint="default"/>
+      </w:rPr>
+    </w:lvl>
+    <w:lvl w:ilvl="5" w:tplc="04090005" w:tentative="1">
+      <w:start w:val="1"/>
+      <w:numFmt w:val="bullet"/>
+      <w:lvlText w:val=""/>
+      <w:lvlJc w:val="left"/>
+      <w:pPr>
+        <w:ind w:left="4320" w:hanging="360"/>
+      </w:pPr>
+      <w:rPr>
+        <w:rFonts w:ascii="Wingdings" w:hAnsi="Wingdings" w:hint="default"/>
+      </w:rPr>
+    </w:lvl>
+    <w:lvl w:ilvl="6" w:tplc="04090001" w:tentative="1">
+      <w:start w:val="1"/>
+      <w:numFmt w:val="bullet"/>
+      <w:lvlText w:val=""/>
+      <w:lvlJc w:val="left"/>
+      <w:pPr>
+        <w:ind w:left="5040" w:hanging="360"/>
+      </w:pPr>
+      <w:rPr>
+        <w:rFonts w:ascii="Symbol" w:hAnsi="Symbol" w:hint="default"/>
+      </w:rPr>
+    </w:lvl>
+    <w:lvl w:ilvl="7" w:tplc="04090003" w:tentative="1">
+      <w:start w:val="1"/>
+      <w:numFmt w:val="bullet"/>
+      <w:lvlText w:val="o"/>
+      <w:lvlJc w:val="left"/>
+      <w:pPr>
+        <w:ind w:left="5760" w:hanging="360"/>
+      </w:pPr>
+      <w:rPr>
+        <w:rFonts w:ascii="Courier New" w:hAnsi="Courier New" w:cs="Courier New" w:hint="default"/>
+      </w:rPr>
+    </w:lvl>
+    <w:lvl w:ilvl="8" w:tplc="04090005" w:tentative="1">
+      <w:start w:val="1"/>
+      <w:numFmt w:val="bullet"/>
+      <w:lvlText w:val=""/>
+      <w:lvlJc w:val="left"/>
+      <w:pPr>
+        <w:ind w:left="6480" w:hanging="360"/>
+      </w:pPr>
+      <w:rPr>
+        <w:rFonts w:ascii="Wingdings" w:hAnsi="Wingdings" w:hint="default"/>
+      </w:rPr>
+    </w:lvl>
+  </w:abstractNum>
+  <w:abstractNum w:abstractNumId="5" w15:restartNumberingAfterBreak="0">
     <w:nsid w:val="383C2076"/>
     <w:multiLevelType w:val="hybridMultilevel"/>
     <w:tmpl w:val="207A5690"/>
@@ -3503,7 +5368,7 @@
       </w:rPr>
     </w:lvl>
   </w:abstractNum>
-  <w:abstractNum w:abstractNumId="4" w15:restartNumberingAfterBreak="0">
+  <w:abstractNum w:abstractNumId="6" w15:restartNumberingAfterBreak="0">
     <w:nsid w:val="5A3A23C8"/>
     <w:multiLevelType w:val="hybridMultilevel"/>
     <w:tmpl w:val="AF9C5FAE"/>
@@ -3616,7 +5481,120 @@
       </w:rPr>
     </w:lvl>
   </w:abstractNum>
-  <w:abstractNum w:abstractNumId="5" w15:restartNumberingAfterBreak="0">
+  <w:abstractNum w:abstractNumId="7" w15:restartNumberingAfterBreak="0">
+    <w:nsid w:val="5DB071AA"/>
+    <w:multiLevelType w:val="hybridMultilevel"/>
+    <w:tmpl w:val="CF44DF78"/>
+    <w:lvl w:ilvl="0" w:tplc="04090001">
+      <w:start w:val="1"/>
+      <w:numFmt w:val="bullet"/>
+      <w:lvlText w:val=""/>
+      <w:lvlJc w:val="left"/>
+      <w:pPr>
+        <w:ind w:left="720" w:hanging="360"/>
+      </w:pPr>
+      <w:rPr>
+        <w:rFonts w:ascii="Symbol" w:hAnsi="Symbol" w:hint="default"/>
+      </w:rPr>
+    </w:lvl>
+    <w:lvl w:ilvl="1" w:tplc="04090003">
+      <w:start w:val="1"/>
+      <w:numFmt w:val="bullet"/>
+      <w:lvlText w:val="o"/>
+      <w:lvlJc w:val="left"/>
+      <w:pPr>
+        <w:ind w:left="1440" w:hanging="360"/>
+      </w:pPr>
+      <w:rPr>
+        <w:rFonts w:ascii="Courier New" w:hAnsi="Courier New" w:cs="Courier New" w:hint="default"/>
+      </w:rPr>
+    </w:lvl>
+    <w:lvl w:ilvl="2" w:tplc="04090005" w:tentative="1">
+      <w:start w:val="1"/>
+      <w:numFmt w:val="bullet"/>
+      <w:lvlText w:val=""/>
+      <w:lvlJc w:val="left"/>
+      <w:pPr>
+        <w:ind w:left="2160" w:hanging="360"/>
+      </w:pPr>
+      <w:rPr>
+        <w:rFonts w:ascii="Wingdings" w:hAnsi="Wingdings" w:hint="default"/>
+      </w:rPr>
+    </w:lvl>
+    <w:lvl w:ilvl="3" w:tplc="04090001" w:tentative="1">
+      <w:start w:val="1"/>
+      <w:numFmt w:val="bullet"/>
+      <w:lvlText w:val=""/>
+      <w:lvlJc w:val="left"/>
+      <w:pPr>
+        <w:ind w:left="2880" w:hanging="360"/>
+      </w:pPr>
+      <w:rPr>
+        <w:rFonts w:ascii="Symbol" w:hAnsi="Symbol" w:hint="default"/>
+      </w:rPr>
+    </w:lvl>
+    <w:lvl w:ilvl="4" w:tplc="04090003" w:tentative="1">
+      <w:start w:val="1"/>
+      <w:numFmt w:val="bullet"/>
+      <w:lvlText w:val="o"/>
+      <w:lvlJc w:val="left"/>
+      <w:pPr>
+        <w:ind w:left="3600" w:hanging="360"/>
+      </w:pPr>
+      <w:rPr>
+        <w:rFonts w:ascii="Courier New" w:hAnsi="Courier New" w:cs="Courier New" w:hint="default"/>
+      </w:rPr>
+    </w:lvl>
+    <w:lvl w:ilvl="5" w:tplc="04090005" w:tentative="1">
+      <w:start w:val="1"/>
+      <w:numFmt w:val="bullet"/>
+      <w:lvlText w:val=""/>
+      <w:lvlJc w:val="left"/>
+      <w:pPr>
+        <w:ind w:left="4320" w:hanging="360"/>
+      </w:pPr>
+      <w:rPr>
+        <w:rFonts w:ascii="Wingdings" w:hAnsi="Wingdings" w:hint="default"/>
+      </w:rPr>
+    </w:lvl>
+    <w:lvl w:ilvl="6" w:tplc="04090001" w:tentative="1">
+      <w:start w:val="1"/>
+      <w:numFmt w:val="bullet"/>
+      <w:lvlText w:val=""/>
+      <w:lvlJc w:val="left"/>
+      <w:pPr>
+        <w:ind w:left="5040" w:hanging="360"/>
+      </w:pPr>
+      <w:rPr>
+        <w:rFonts w:ascii="Symbol" w:hAnsi="Symbol" w:hint="default"/>
+      </w:rPr>
+    </w:lvl>
+    <w:lvl w:ilvl="7" w:tplc="04090003" w:tentative="1">
+      <w:start w:val="1"/>
+      <w:numFmt w:val="bullet"/>
+      <w:lvlText w:val="o"/>
+      <w:lvlJc w:val="left"/>
+      <w:pPr>
+        <w:ind w:left="5760" w:hanging="360"/>
+      </w:pPr>
+      <w:rPr>
+        <w:rFonts w:ascii="Courier New" w:hAnsi="Courier New" w:cs="Courier New" w:hint="default"/>
+      </w:rPr>
+    </w:lvl>
+    <w:lvl w:ilvl="8" w:tplc="04090005" w:tentative="1">
+      <w:start w:val="1"/>
+      <w:numFmt w:val="bullet"/>
+      <w:lvlText w:val=""/>
+      <w:lvlJc w:val="left"/>
+      <w:pPr>
+        <w:ind w:left="6480" w:hanging="360"/>
+      </w:pPr>
+      <w:rPr>
+        <w:rFonts w:ascii="Wingdings" w:hAnsi="Wingdings" w:hint="default"/>
+      </w:rPr>
+    </w:lvl>
+  </w:abstractNum>
+  <w:abstractNum w:abstractNumId="8" w15:restartNumberingAfterBreak="0">
     <w:nsid w:val="69357115"/>
     <w:multiLevelType w:val="hybridMultilevel"/>
     <w:tmpl w:val="79E4C4F2"/>
@@ -3729,7 +5707,7 @@
       </w:rPr>
     </w:lvl>
   </w:abstractNum>
-  <w:abstractNum w:abstractNumId="6" w15:restartNumberingAfterBreak="0">
+  <w:abstractNum w:abstractNumId="9" w15:restartNumberingAfterBreak="0">
     <w:nsid w:val="6DC3161E"/>
     <w:multiLevelType w:val="hybridMultilevel"/>
     <w:tmpl w:val="42C0153E"/>
@@ -3843,25 +5821,34 @@
     </w:lvl>
   </w:abstractNum>
   <w:num w:numId="1" w16cid:durableId="1237596673">
+    <w:abstractNumId w:val="8"/>
+  </w:num>
+  <w:num w:numId="2" w16cid:durableId="1734573726">
     <w:abstractNumId w:val="5"/>
   </w:num>
-  <w:num w:numId="2" w16cid:durableId="1734573726">
+  <w:num w:numId="3" w16cid:durableId="888691583">
+    <w:abstractNumId w:val="6"/>
+  </w:num>
+  <w:num w:numId="4" w16cid:durableId="390469663">
+    <w:abstractNumId w:val="1"/>
+  </w:num>
+  <w:num w:numId="5" w16cid:durableId="742533185">
+    <w:abstractNumId w:val="9"/>
+  </w:num>
+  <w:num w:numId="6" w16cid:durableId="1257010998">
+    <w:abstractNumId w:val="2"/>
+  </w:num>
+  <w:num w:numId="7" w16cid:durableId="242883362">
     <w:abstractNumId w:val="3"/>
   </w:num>
-  <w:num w:numId="3" w16cid:durableId="888691583">
+  <w:num w:numId="8" w16cid:durableId="1243564342">
+    <w:abstractNumId w:val="7"/>
+  </w:num>
+  <w:num w:numId="9" w16cid:durableId="1362393023">
     <w:abstractNumId w:val="4"/>
   </w:num>
-  <w:num w:numId="4" w16cid:durableId="390469663">
+  <w:num w:numId="10" w16cid:durableId="1814246983">
     <w:abstractNumId w:val="0"/>
-  </w:num>
-  <w:num w:numId="5" w16cid:durableId="742533185">
-    <w:abstractNumId w:val="6"/>
-  </w:num>
-  <w:num w:numId="6" w16cid:durableId="1257010998">
-    <w:abstractNumId w:val="1"/>
-  </w:num>
-  <w:num w:numId="7" w16cid:durableId="242883362">
-    <w:abstractNumId w:val="2"/>
   </w:num>
 </w:numbering>
 </file>

</xml_diff>